<commit_message>
Atalhos básicos e produtividade
</commit_message>
<xml_diff>
--- a/VS_Code.docx
+++ b/VS_Code.docx
@@ -91,7 +91,7 @@
         <w:pStyle w:val="Date"/>
       </w:pPr>
       <w:r>
-        <w:t xml:space="preserve">02</w:t>
+        <w:t xml:space="preserve">03</w:t>
       </w:r>
       <w:r>
         <w:t xml:space="preserve"> </w:t>
@@ -177,7 +177,7 @@
       </w:r>
     </w:p>
     <w:bookmarkEnd w:id="20"/>
-    <w:bookmarkStart w:id="21" w:name="introdução"/>
+    <w:bookmarkStart w:id="28" w:name="introdução"/>
     <w:p>
       <w:pPr>
         <w:pStyle w:val="Heading1"/>
@@ -195,8 +195,156 @@
         <w:t xml:space="preserve">INTRODUÇÃO</w:t>
       </w:r>
     </w:p>
+    <w:bookmarkStart w:id="23" w:name="instalação"/>
+    <w:p>
+      <w:pPr>
+        <w:pStyle w:val="Heading2"/>
+      </w:pPr>
+      <w:r>
+        <w:rPr>
+          <w:rStyle w:val="SectionNumber"/>
+        </w:rPr>
+        <w:t xml:space="preserve">2.1</w:t>
+      </w:r>
+      <w:r>
+        <w:tab/>
+      </w:r>
+      <w:r>
+        <w:t xml:space="preserve">Instalação</w:t>
+      </w:r>
+    </w:p>
+    <w:bookmarkStart w:id="21" w:name="windows"/>
+    <w:p>
+      <w:pPr>
+        <w:pStyle w:val="Heading3"/>
+      </w:pPr>
+      <w:r>
+        <w:rPr>
+          <w:rStyle w:val="SectionNumber"/>
+        </w:rPr>
+        <w:t xml:space="preserve">2.1.1</w:t>
+      </w:r>
+      <w:r>
+        <w:tab/>
+      </w:r>
+      <w:r>
+        <w:t xml:space="preserve">Windows</w:t>
+      </w:r>
+    </w:p>
     <w:bookmarkEnd w:id="21"/>
-    <w:bookmarkStart w:id="26" w:name="atalhos-e-configurações-essenciais"/>
+    <w:bookmarkStart w:id="22" w:name="linux"/>
+    <w:p>
+      <w:pPr>
+        <w:pStyle w:val="Heading3"/>
+      </w:pPr>
+      <w:r>
+        <w:rPr>
+          <w:rStyle w:val="SectionNumber"/>
+        </w:rPr>
+        <w:t xml:space="preserve">2.1.2</w:t>
+      </w:r>
+      <w:r>
+        <w:tab/>
+      </w:r>
+      <w:r>
+        <w:t xml:space="preserve">Linux</w:t>
+      </w:r>
+    </w:p>
+    <w:bookmarkEnd w:id="22"/>
+    <w:bookmarkEnd w:id="23"/>
+    <w:bookmarkStart w:id="27" w:name="conhecendo-o-vs-code"/>
+    <w:p>
+      <w:pPr>
+        <w:pStyle w:val="Heading2"/>
+      </w:pPr>
+      <w:r>
+        <w:rPr>
+          <w:rStyle w:val="SectionNumber"/>
+        </w:rPr>
+        <w:t xml:space="preserve">2.2</w:t>
+      </w:r>
+      <w:r>
+        <w:tab/>
+      </w:r>
+      <w:r>
+        <w:t xml:space="preserve">Conhecendo o</w:t>
+      </w:r>
+      <w:r>
+        <w:t xml:space="preserve"> </w:t>
+      </w:r>
+      <w:r>
+        <w:rPr>
+          <w:bCs/>
+          <w:b/>
+        </w:rPr>
+        <w:t xml:space="preserve">VS Code</w:t>
+      </w:r>
+    </w:p>
+    <w:bookmarkStart w:id="24" w:name="barra-de-navegação-principal"/>
+    <w:p>
+      <w:pPr>
+        <w:pStyle w:val="Heading3"/>
+      </w:pPr>
+      <w:r>
+        <w:rPr>
+          <w:rStyle w:val="SectionNumber"/>
+        </w:rPr>
+        <w:t xml:space="preserve">2.2.1</w:t>
+      </w:r>
+      <w:r>
+        <w:tab/>
+      </w:r>
+      <w:r>
+        <w:t xml:space="preserve">Barra de navegação principal</w:t>
+      </w:r>
+    </w:p>
+    <w:bookmarkEnd w:id="24"/>
+    <w:bookmarkStart w:id="25" w:name="activiy-bar"/>
+    <w:p>
+      <w:pPr>
+        <w:pStyle w:val="Heading3"/>
+      </w:pPr>
+      <w:r>
+        <w:rPr>
+          <w:rStyle w:val="SectionNumber"/>
+        </w:rPr>
+        <w:t xml:space="preserve">2.2.2</w:t>
+      </w:r>
+      <w:r>
+        <w:tab/>
+      </w:r>
+      <w:r>
+        <w:t xml:space="preserve">Activiy bar</w:t>
+      </w:r>
+    </w:p>
+    <w:bookmarkEnd w:id="25"/>
+    <w:bookmarkStart w:id="26" w:name="panels-e-status-bar"/>
+    <w:p>
+      <w:pPr>
+        <w:pStyle w:val="Heading3"/>
+      </w:pPr>
+      <w:r>
+        <w:rPr>
+          <w:rStyle w:val="SectionNumber"/>
+        </w:rPr>
+        <w:t xml:space="preserve">2.2.3</w:t>
+      </w:r>
+      <w:r>
+        <w:tab/>
+      </w:r>
+      <w:r>
+        <w:t xml:space="preserve">Panels e status bar</w:t>
+      </w:r>
+    </w:p>
+    <w:p>
+      <w:r>
+        <w:br w:type="page"/>
+      </w:r>
+    </w:p>
+    <w:bookmarkEnd w:id="26"/>
+    <w:bookmarkEnd w:id="27"/>
+    <w:bookmarkEnd w:id="28"/>
+    <w:bookmarkStart w:id="46" w:name="atalhos-e-configurações-essenciais"/>
     <w:p>
       <w:pPr>
         <w:pStyle w:val="Heading1"/>
@@ -214,7 +362,7 @@
         <w:t xml:space="preserve">ATALHOS E CONFIGURAÇÕES ESSENCIAIS</w:t>
       </w:r>
     </w:p>
-    <w:bookmarkStart w:id="22" w:name="Xd1ce4455e198bd67d2951cc7f15b99a2b7b64c7"/>
+    <w:bookmarkStart w:id="29" w:name="Xd1ce4455e198bd67d2951cc7f15b99a2b7b64c7"/>
     <w:p>
       <w:pPr>
         <w:pStyle w:val="Heading2"/>
@@ -256,8 +404,8 @@
         <w:br/>
       </w:r>
     </w:p>
-    <w:bookmarkEnd w:id="22"/>
-    <w:bookmarkStart w:id="23" w:name="abrir-arquivos-rápidamente"/>
+    <w:bookmarkEnd w:id="29"/>
+    <w:bookmarkStart w:id="30" w:name="abrir-arquivos-rápidamente"/>
     <w:p>
       <w:pPr>
         <w:pStyle w:val="Heading2"/>
@@ -305,8 +453,8 @@
         <w:br/>
       </w:r>
     </w:p>
-    <w:bookmarkEnd w:id="23"/>
-    <w:bookmarkStart w:id="24" w:name="abrir-o-vs-code-pelo-terminal"/>
+    <w:bookmarkEnd w:id="30"/>
+    <w:bookmarkStart w:id="31" w:name="abrir-o-vs-code-pelo-terminal"/>
     <w:p>
       <w:pPr>
         <w:pStyle w:val="Heading2"/>
@@ -386,8 +534,8 @@
         <w:br/>
       </w:r>
     </w:p>
-    <w:bookmarkEnd w:id="24"/>
-    <w:bookmarkStart w:id="25" w:name="abrir-terminal-no-vs-code"/>
+    <w:bookmarkEnd w:id="31"/>
+    <w:bookmarkStart w:id="32" w:name="abrir-janela-de-erros-via-comando"/>
     <w:p>
       <w:pPr>
         <w:pStyle w:val="Heading2"/>
@@ -402,17 +550,7 @@
         <w:tab/>
       </w:r>
       <w:r>
-        <w:t xml:space="preserve">Abrir terminal no</w:t>
-      </w:r>
-      <w:r>
-        <w:t xml:space="preserve"> </w:t>
-      </w:r>
-      <w:r>
-        <w:rPr>
-          <w:bCs/>
-          <w:b/>
-        </w:rPr>
-        <w:t xml:space="preserve">VS Code</w:t>
+        <w:t xml:space="preserve">Abrir janela de erros via comando</w:t>
       </w:r>
     </w:p>
     <w:p>
@@ -421,9 +559,41 @@
           <w:ilvl w:val="0"/>
           <w:numId w:val="1004"/>
         </w:numPr>
-      </w:pPr>
-      <w:r>
-        <w:t xml:space="preserve">Para abrir o terminal no</w:t>
+        <w:pStyle w:val="Compact"/>
+      </w:pPr>
+      <w:r>
+        <w:t xml:space="preserve">O atalho para abrir, ou ocultar, a janela de erro é:</w:t>
+      </w:r>
+      <w:r>
+        <w:br/>
+      </w:r>
+      <w:r>
+        <w:rPr>
+          <w:rStyle w:val="VerbatimChar"/>
+        </w:rPr>
+        <w:t xml:space="preserve">Crtl + Shift + m</w:t>
+      </w:r>
+      <w:r>
+        <w:br/>
+      </w:r>
+    </w:p>
+    <w:bookmarkEnd w:id="32"/>
+    <w:bookmarkStart w:id="33" w:name="configurações-do-sistema-vs-code"/>
+    <w:p>
+      <w:pPr>
+        <w:pStyle w:val="Heading2"/>
+      </w:pPr>
+      <w:r>
+        <w:rPr>
+          <w:rStyle w:val="SectionNumber"/>
+        </w:rPr>
+        <w:t xml:space="preserve">3.5</w:t>
+      </w:r>
+      <w:r>
+        <w:tab/>
+      </w:r>
+      <w:r>
+        <w:t xml:space="preserve">Configurações do sistema</w:t>
       </w:r>
       <w:r>
         <w:t xml:space="preserve"> </w:t>
@@ -435,34 +605,32 @@
         </w:rPr>
         <w:t xml:space="preserve">VS Code</w:t>
       </w:r>
-      <w:r>
-        <w:t xml:space="preserve"> </w:t>
-      </w:r>
-      <w:r>
-        <w:t xml:space="preserve">usamos:</w:t>
-      </w:r>
-      <w:r>
-        <w:br/>
-      </w:r>
-      <w:r>
-        <w:rPr>
-          <w:rStyle w:val="VerbatimChar"/>
-        </w:rPr>
-        <w:t xml:space="preserve">Ctrl + '</w:t>
-      </w:r>
-      <w:r>
-        <w:br/>
-      </w:r>
     </w:p>
     <w:p>
       <w:pPr>
         <w:numPr>
           <w:ilvl w:val="0"/>
-          <w:numId w:val="1004"/>
+          <w:numId w:val="1005"/>
         </w:numPr>
       </w:pPr>
       <w:r>
-        <w:t xml:space="preserve">Também podemos abrir vários terminais em paralelo, usando:</w:t>
+        <w:t xml:space="preserve">O atalho para acessar as configurações do sistema do</w:t>
+      </w:r>
+      <w:r>
+        <w:t xml:space="preserve"> </w:t>
+      </w:r>
+      <w:r>
+        <w:rPr>
+          <w:bCs/>
+          <w:b/>
+        </w:rPr>
+        <w:t xml:space="preserve">VS Code</w:t>
+      </w:r>
+      <w:r>
+        <w:t xml:space="preserve"> </w:t>
+      </w:r>
+      <w:r>
+        <w:t xml:space="preserve">é:</w:t>
       </w:r>
       <w:r>
         <w:br/>
@@ -471,7 +639,7 @@
         <w:rPr>
           <w:rStyle w:val="VerbatimChar"/>
         </w:rPr>
-        <w:t xml:space="preserve">Ctrl + Shift + '</w:t>
+        <w:t xml:space="preserve">Ctrl + ,</w:t>
       </w:r>
       <w:r>
         <w:br/>
@@ -481,10 +649,502 @@
       <w:pPr>
         <w:numPr>
           <w:ilvl w:val="0"/>
-          <w:numId w:val="1004"/>
+          <w:numId w:val="1005"/>
         </w:numPr>
       </w:pPr>
       <w:r>
+        <w:t xml:space="preserve">Na configuração do sistema podemos alterar coisas como:</w:t>
+      </w:r>
+      <w:r>
+        <w:br/>
+      </w:r>
+    </w:p>
+    <w:p>
+      <w:pPr>
+        <w:numPr>
+          <w:ilvl w:val="1"/>
+          <w:numId w:val="1006"/>
+        </w:numPr>
+        <w:pStyle w:val="Compact"/>
+      </w:pPr>
+      <w:r>
+        <w:t xml:space="preserve">Tamanho da fonte.</w:t>
+      </w:r>
+      <w:r>
+        <w:br/>
+      </w:r>
+    </w:p>
+    <w:p>
+      <w:pPr>
+        <w:numPr>
+          <w:ilvl w:val="1"/>
+          <w:numId w:val="1006"/>
+        </w:numPr>
+        <w:pStyle w:val="Compact"/>
+      </w:pPr>
+      <w:r>
+        <w:t xml:space="preserve">Fonte.</w:t>
+      </w:r>
+      <w:r>
+        <w:br/>
+      </w:r>
+    </w:p>
+    <w:p>
+      <w:pPr>
+        <w:numPr>
+          <w:ilvl w:val="1"/>
+          <w:numId w:val="1006"/>
+        </w:numPr>
+        <w:pStyle w:val="Compact"/>
+      </w:pPr>
+      <w:r>
+        <w:t xml:space="preserve">Definir arquivos excluídos do editor.</w:t>
+      </w:r>
+      <w:r>
+        <w:br/>
+      </w:r>
+    </w:p>
+    <w:p>
+      <w:pPr>
+        <w:numPr>
+          <w:ilvl w:val="1"/>
+          <w:numId w:val="1006"/>
+        </w:numPr>
+        <w:pStyle w:val="Compact"/>
+      </w:pPr>
+      <w:r>
+        <w:t xml:space="preserve">…</w:t>
+      </w:r>
+      <w:r>
+        <w:br/>
+      </w:r>
+    </w:p>
+    <w:p>
+      <w:r>
+        <w:br w:type="page"/>
+      </w:r>
+    </w:p>
+    <w:bookmarkEnd w:id="33"/>
+    <w:bookmarkStart w:id="34" w:name="salvamento-automático"/>
+    <w:p>
+      <w:pPr>
+        <w:pStyle w:val="Heading2"/>
+      </w:pPr>
+      <w:r>
+        <w:rPr>
+          <w:rStyle w:val="SectionNumber"/>
+        </w:rPr>
+        <w:t xml:space="preserve">3.6</w:t>
+      </w:r>
+      <w:r>
+        <w:tab/>
+      </w:r>
+      <w:r>
+        <w:t xml:space="preserve">Salvamento automático</w:t>
+      </w:r>
+    </w:p>
+    <w:p>
+      <w:pPr>
+        <w:numPr>
+          <w:ilvl w:val="0"/>
+          <w:numId w:val="1007"/>
+        </w:numPr>
+        <w:pStyle w:val="Compact"/>
+      </w:pPr>
+      <w:r>
+        <w:t xml:space="preserve">Para habilitar o salvamento automático:</w:t>
+      </w:r>
+      <w:r>
+        <w:br/>
+      </w:r>
+      <w:r>
+        <w:rPr>
+          <w:rStyle w:val="VerbatimChar"/>
+        </w:rPr>
+        <w:t xml:space="preserve">Arquivo &gt; Salvamento automático</w:t>
+      </w:r>
+      <w:r>
+        <w:br/>
+      </w:r>
+    </w:p>
+    <w:bookmarkEnd w:id="34"/>
+    <w:bookmarkStart w:id="36" w:name="baixando-novas-extensões"/>
+    <w:p>
+      <w:pPr>
+        <w:pStyle w:val="Heading2"/>
+      </w:pPr>
+      <w:r>
+        <w:rPr>
+          <w:rStyle w:val="SectionNumber"/>
+        </w:rPr>
+        <w:t xml:space="preserve">3.7</w:t>
+      </w:r>
+      <w:r>
+        <w:tab/>
+      </w:r>
+      <w:r>
+        <w:t xml:space="preserve">Baixando novas extensões</w:t>
+      </w:r>
+    </w:p>
+    <w:p>
+      <w:pPr>
+        <w:numPr>
+          <w:ilvl w:val="0"/>
+          <w:numId w:val="1008"/>
+        </w:numPr>
+      </w:pPr>
+      <w:r>
+        <w:t xml:space="preserve">É recomendado para ter um entendimento melhor sobre a extensão, abrir a pagina dela no marketplace do Visual Studio.</w:t>
+      </w:r>
+      <w:r>
+        <w:br/>
+      </w:r>
+      <w:hyperlink r:id="rId35">
+        <w:r>
+          <w:rPr>
+            <w:rStyle w:val="Hyperlink"/>
+          </w:rPr>
+          <w:t xml:space="preserve">https://marketplace.visualstudio.com/</w:t>
+        </w:r>
+      </w:hyperlink>
+    </w:p>
+    <w:p>
+      <w:pPr>
+        <w:numPr>
+          <w:ilvl w:val="0"/>
+          <w:numId w:val="1008"/>
+        </w:numPr>
+      </w:pPr>
+      <w:r>
+        <w:t xml:space="preserve">No marketplace do Visual Studio são fornecidos informações sobre a extensão, comentários de usuarios (perguntas e respostas) e o rating da extensão.</w:t>
+      </w:r>
+      <w:r>
+        <w:br/>
+      </w:r>
+    </w:p>
+    <w:bookmarkEnd w:id="36"/>
+    <w:bookmarkStart w:id="40" w:name="baixando-extensões-recomendadas"/>
+    <w:p>
+      <w:pPr>
+        <w:pStyle w:val="Heading2"/>
+      </w:pPr>
+      <w:r>
+        <w:rPr>
+          <w:rStyle w:val="SectionNumber"/>
+        </w:rPr>
+        <w:t xml:space="preserve">3.8</w:t>
+      </w:r>
+      <w:r>
+        <w:tab/>
+      </w:r>
+      <w:r>
+        <w:t xml:space="preserve">Baixando extensões recomendadas</w:t>
+      </w:r>
+    </w:p>
+    <w:p>
+      <w:pPr>
+        <w:numPr>
+          <w:ilvl w:val="0"/>
+          <w:numId w:val="1009"/>
+        </w:numPr>
+        <w:pStyle w:val="Compact"/>
+      </w:pPr>
+      <w:r>
+        <w:t xml:space="preserve">O VS Code lista na aba de extensões:</w:t>
+      </w:r>
+    </w:p>
+    <w:p>
+      <w:pPr>
+        <w:numPr>
+          <w:ilvl w:val="1"/>
+          <w:numId w:val="1010"/>
+        </w:numPr>
+        <w:pStyle w:val="Compact"/>
+      </w:pPr>
+      <w:r>
+        <w:t xml:space="preserve">Extensões baixadas no sistema.</w:t>
+      </w:r>
+      <w:r>
+        <w:br/>
+      </w:r>
+    </w:p>
+    <w:p>
+      <w:pPr>
+        <w:numPr>
+          <w:ilvl w:val="1"/>
+          <w:numId w:val="1010"/>
+        </w:numPr>
+        <w:pStyle w:val="Compact"/>
+      </w:pPr>
+      <w:r>
+        <w:t xml:space="preserve">As principais extensões, mais bem avaliadas e baixadas do</w:t>
+      </w:r>
+      <w:r>
+        <w:t xml:space="preserve"> </w:t>
+      </w:r>
+      <w:r>
+        <w:rPr>
+          <w:bCs/>
+          <w:b/>
+        </w:rPr>
+        <w:t xml:space="preserve">VS Code</w:t>
+      </w:r>
+      <w:r>
+        <w:t xml:space="preserve">.</w:t>
+      </w:r>
+      <w:r>
+        <w:br/>
+      </w:r>
+    </w:p>
+    <w:p>
+      <w:pPr>
+        <w:numPr>
+          <w:ilvl w:val="0"/>
+          <w:numId w:val="1009"/>
+        </w:numPr>
+        <w:pStyle w:val="Compact"/>
+      </w:pPr>
+      <w:r>
+        <w:t xml:space="preserve">Outro recurso é as recomendações do</w:t>
+      </w:r>
+      <w:r>
+        <w:t xml:space="preserve"> </w:t>
+      </w:r>
+      <w:r>
+        <w:rPr>
+          <w:bCs/>
+          <w:b/>
+        </w:rPr>
+        <w:t xml:space="preserve">VS Code</w:t>
+      </w:r>
+      <w:r>
+        <w:t xml:space="preserve"> </w:t>
+      </w:r>
+      <w:r>
+        <w:t xml:space="preserve">para o usuário. Para acessar digitamos o comando na barra de procura por extensões:</w:t>
+      </w:r>
+      <w:r>
+        <w:br/>
+      </w:r>
+      <w:r>
+        <w:rPr>
+          <w:rStyle w:val="VerbatimChar"/>
+        </w:rPr>
+        <w:t xml:space="preserve">@recommended</w:t>
+      </w:r>
+      <w:r>
+        <w:br/>
+      </w:r>
+      <w:r>
+        <w:t xml:space="preserve">Então é listado recomendações de extensões do</w:t>
+      </w:r>
+      <w:r>
+        <w:t xml:space="preserve"> </w:t>
+      </w:r>
+      <w:r>
+        <w:rPr>
+          <w:bCs/>
+          <w:b/>
+        </w:rPr>
+        <w:t xml:space="preserve">VS Code</w:t>
+      </w:r>
+      <w:r>
+        <w:t xml:space="preserve"> </w:t>
+      </w:r>
+      <w:r>
+        <w:t xml:space="preserve">levando em consideração o perfil do usuário, baseado nos arquivos abertos recentemente pelo usuário.</w:t>
+      </w:r>
+      <w:r>
+        <w:br/>
+      </w:r>
+    </w:p>
+    <w:p>
+      <w:pPr>
+        <w:pStyle w:val="CaptionedFigure"/>
+      </w:pPr>
+      <w:r>
+        <w:drawing>
+          <wp:inline>
+            <wp:extent cx="3200400" cy="1699430"/>
+            <wp:effectExtent b="0" l="0" r="0" t="0"/>
+            <wp:docPr descr="Recomendações de extensões do VS Code para o perfil do usuário, usando o comando @recommended." title="" id="38" name="Picture"/>
+            <a:graphic>
+              <a:graphicData uri="http://schemas.openxmlformats.org/drawingml/2006/picture">
+                <pic:pic>
+                  <pic:nvPicPr>
+                    <pic:cNvPr descr="RMarkdown/Imagens/Recomendacoes_extensoes_vs_code.png" id="39" name="Picture"/>
+                    <pic:cNvPicPr>
+                      <a:picLocks noChangeArrowheads="1" noChangeAspect="1"/>
+                    </pic:cNvPicPr>
+                  </pic:nvPicPr>
+                  <pic:blipFill>
+                    <a:blip r:embed="rId37"/>
+                    <a:stretch>
+                      <a:fillRect/>
+                    </a:stretch>
+                  </pic:blipFill>
+                  <pic:spPr bwMode="auto">
+                    <a:xfrm>
+                      <a:off x="0" y="0"/>
+                      <a:ext cx="3200400" cy="1699430"/>
+                    </a:xfrm>
+                    <a:prstGeom prst="rect">
+                      <a:avLst/>
+                    </a:prstGeom>
+                    <a:noFill/>
+                    <a:ln w="9525">
+                      <a:noFill/>
+                      <a:headEnd/>
+                      <a:tailEnd/>
+                    </a:ln>
+                  </pic:spPr>
+                </pic:pic>
+              </a:graphicData>
+            </a:graphic>
+          </wp:inline>
+        </w:drawing>
+      </w:r>
+    </w:p>
+    <w:p>
+      <w:pPr>
+        <w:pStyle w:val="ImageCaption"/>
+      </w:pPr>
+      <w:r>
+        <w:t xml:space="preserve">Recomendações de extensões do</w:t>
+      </w:r>
+      <w:r>
+        <w:t xml:space="preserve"> </w:t>
+      </w:r>
+      <w:r>
+        <w:rPr>
+          <w:bCs/>
+          <w:b/>
+        </w:rPr>
+        <w:t xml:space="preserve">VS Code</w:t>
+      </w:r>
+      <w:r>
+        <w:t xml:space="preserve"> </w:t>
+      </w:r>
+      <w:r>
+        <w:t xml:space="preserve">para o perfil do usuário, usando o comando</w:t>
+      </w:r>
+      <w:r>
+        <w:t xml:space="preserve"> </w:t>
+      </w:r>
+      <w:r>
+        <w:rPr>
+          <w:rStyle w:val="VerbatimChar"/>
+        </w:rPr>
+        <w:t xml:space="preserve">@recommended</w:t>
+      </w:r>
+      <w:r>
+        <w:t xml:space="preserve">.</w:t>
+      </w:r>
+    </w:p>
+    <w:p>
+      <w:r>
+        <w:br w:type="page"/>
+      </w:r>
+    </w:p>
+    <w:bookmarkEnd w:id="40"/>
+    <w:bookmarkStart w:id="41" w:name="abrir-terminal-no-vs-code"/>
+    <w:p>
+      <w:pPr>
+        <w:pStyle w:val="Heading2"/>
+      </w:pPr>
+      <w:r>
+        <w:rPr>
+          <w:rStyle w:val="SectionNumber"/>
+        </w:rPr>
+        <w:t xml:space="preserve">3.9</w:t>
+      </w:r>
+      <w:r>
+        <w:tab/>
+      </w:r>
+      <w:r>
+        <w:t xml:space="preserve">Abrir terminal no</w:t>
+      </w:r>
+      <w:r>
+        <w:t xml:space="preserve"> </w:t>
+      </w:r>
+      <w:r>
+        <w:rPr>
+          <w:bCs/>
+          <w:b/>
+        </w:rPr>
+        <w:t xml:space="preserve">VS Code</w:t>
+      </w:r>
+    </w:p>
+    <w:p>
+      <w:pPr>
+        <w:numPr>
+          <w:ilvl w:val="0"/>
+          <w:numId w:val="1011"/>
+        </w:numPr>
+      </w:pPr>
+      <w:r>
+        <w:t xml:space="preserve">Para abrir o terminal no</w:t>
+      </w:r>
+      <w:r>
+        <w:t xml:space="preserve"> </w:t>
+      </w:r>
+      <w:r>
+        <w:rPr>
+          <w:bCs/>
+          <w:b/>
+        </w:rPr>
+        <w:t xml:space="preserve">VS Code</w:t>
+      </w:r>
+      <w:r>
+        <w:t xml:space="preserve"> </w:t>
+      </w:r>
+      <w:r>
+        <w:t xml:space="preserve">usamos:</w:t>
+      </w:r>
+      <w:r>
+        <w:br/>
+      </w:r>
+      <w:r>
+        <w:rPr>
+          <w:rStyle w:val="VerbatimChar"/>
+        </w:rPr>
+        <w:t xml:space="preserve">Ctrl + '</w:t>
+      </w:r>
+      <w:r>
+        <w:br/>
+      </w:r>
+    </w:p>
+    <w:p>
+      <w:pPr>
+        <w:numPr>
+          <w:ilvl w:val="0"/>
+          <w:numId w:val="1011"/>
+        </w:numPr>
+      </w:pPr>
+      <w:r>
+        <w:t xml:space="preserve">Também podemos abrir vários terminais em paralelo, usando:</w:t>
+      </w:r>
+      <w:r>
+        <w:br/>
+      </w:r>
+      <w:r>
+        <w:rPr>
+          <w:rStyle w:val="VerbatimChar"/>
+        </w:rPr>
+        <w:t xml:space="preserve">Ctrl + Shift + '</w:t>
+      </w:r>
+      <w:r>
+        <w:br/>
+      </w:r>
+    </w:p>
+    <w:p>
+      <w:pPr>
+        <w:numPr>
+          <w:ilvl w:val="0"/>
+          <w:numId w:val="1011"/>
+        </w:numPr>
+      </w:pPr>
+      <w:r>
         <w:t xml:space="preserve">Para fechar o terminal usamos o comando no terminal:</w:t>
       </w:r>
       <w:r>
@@ -500,8 +1160,116 @@
         <w:br/>
       </w:r>
     </w:p>
-    <w:bookmarkEnd w:id="25"/>
-    <w:bookmarkEnd w:id="26"/>
+    <w:bookmarkEnd w:id="41"/>
+    <w:bookmarkStart w:id="45" w:name="ativando-modo-zen-no-vs-code"/>
+    <w:p>
+      <w:pPr>
+        <w:pStyle w:val="Heading2"/>
+      </w:pPr>
+      <w:r>
+        <w:rPr>
+          <w:rStyle w:val="SectionNumber"/>
+        </w:rPr>
+        <w:t xml:space="preserve">3.10</w:t>
+      </w:r>
+      <w:r>
+        <w:tab/>
+      </w:r>
+      <w:r>
+        <w:t xml:space="preserve">Ativando modo zen no</w:t>
+      </w:r>
+      <w:r>
+        <w:t xml:space="preserve"> </w:t>
+      </w:r>
+      <w:r>
+        <w:rPr>
+          <w:bCs/>
+          <w:b/>
+        </w:rPr>
+        <w:t xml:space="preserve">VS Code</w:t>
+      </w:r>
+    </w:p>
+    <w:p>
+      <w:pPr>
+        <w:numPr>
+          <w:ilvl w:val="0"/>
+          <w:numId w:val="1012"/>
+        </w:numPr>
+        <w:pStyle w:val="Compact"/>
+      </w:pPr>
+      <w:r>
+        <w:t xml:space="preserve">Modo zen deixa apenas o código em tela cheia, eliminando outras distrações.</w:t>
+      </w:r>
+      <w:r>
+        <w:br/>
+      </w:r>
+      <w:r>
+        <w:rPr>
+          <w:rStyle w:val="VerbatimChar"/>
+        </w:rPr>
+        <w:t xml:space="preserve">Ver &gt; Aparência &gt; Modo zen</w:t>
+      </w:r>
+      <w:r>
+        <w:br/>
+      </w:r>
+    </w:p>
+    <w:p>
+      <w:pPr>
+        <w:pStyle w:val="CaptionedFigure"/>
+      </w:pPr>
+      <w:r>
+        <w:drawing>
+          <wp:inline>
+            <wp:extent cx="3200400" cy="1799495"/>
+            <wp:effectExtent b="0" l="0" r="0" t="0"/>
+            <wp:docPr descr="Modo zen." title="" id="43" name="Picture"/>
+            <a:graphic>
+              <a:graphicData uri="http://schemas.openxmlformats.org/drawingml/2006/picture">
+                <pic:pic>
+                  <pic:nvPicPr>
+                    <pic:cNvPr descr="RMarkdown/Imagens/Modo_zen.png" id="44" name="Picture"/>
+                    <pic:cNvPicPr>
+                      <a:picLocks noChangeArrowheads="1" noChangeAspect="1"/>
+                    </pic:cNvPicPr>
+                  </pic:nvPicPr>
+                  <pic:blipFill>
+                    <a:blip r:embed="rId42"/>
+                    <a:stretch>
+                      <a:fillRect/>
+                    </a:stretch>
+                  </pic:blipFill>
+                  <pic:spPr bwMode="auto">
+                    <a:xfrm>
+                      <a:off x="0" y="0"/>
+                      <a:ext cx="3200400" cy="1799495"/>
+                    </a:xfrm>
+                    <a:prstGeom prst="rect">
+                      <a:avLst/>
+                    </a:prstGeom>
+                    <a:noFill/>
+                    <a:ln w="9525">
+                      <a:noFill/>
+                      <a:headEnd/>
+                      <a:tailEnd/>
+                    </a:ln>
+                  </pic:spPr>
+                </pic:pic>
+              </a:graphicData>
+            </a:graphic>
+          </wp:inline>
+        </w:drawing>
+      </w:r>
+    </w:p>
+    <w:p>
+      <w:pPr>
+        <w:pStyle w:val="ImageCaption"/>
+      </w:pPr>
+      <w:r>
+        <w:t xml:space="preserve">Modo zen.</w:t>
+      </w:r>
+    </w:p>
+    <w:bookmarkEnd w:id="45"/>
+    <w:bookmarkEnd w:id="46"/>
     <w:sectPr/>
   </w:body>
 </w:document>
@@ -697,6 +1465,30 @@
     <w:abstractNumId w:val="991"/>
   </w:num>
   <w:num w:numId="1004">
+    <w:abstractNumId w:val="991"/>
+  </w:num>
+  <w:num w:numId="1005">
+    <w:abstractNumId w:val="991"/>
+  </w:num>
+  <w:num w:numId="1006">
+    <w:abstractNumId w:val="991"/>
+  </w:num>
+  <w:num w:numId="1007">
+    <w:abstractNumId w:val="991"/>
+  </w:num>
+  <w:num w:numId="1008">
+    <w:abstractNumId w:val="991"/>
+  </w:num>
+  <w:num w:numId="1009">
+    <w:abstractNumId w:val="991"/>
+  </w:num>
+  <w:num w:numId="1010">
+    <w:abstractNumId w:val="991"/>
+  </w:num>
+  <w:num w:numId="1011">
+    <w:abstractNumId w:val="991"/>
+  </w:num>
+  <w:num w:numId="1012">
     <w:abstractNumId w:val="991"/>
   </w:num>
 </w:numbering>

</xml_diff>

<commit_message>
Activity bar e instalações
</commit_message>
<xml_diff>
--- a/VS_Code.docx
+++ b/VS_Code.docx
@@ -91,7 +91,7 @@
         <w:pStyle w:val="Date"/>
       </w:pPr>
       <w:r>
-        <w:t xml:space="preserve">03</w:t>
+        <w:t xml:space="preserve">04</w:t>
       </w:r>
       <w:r>
         <w:t xml:space="preserve"> </w:t>
@@ -177,7 +177,7 @@
       </w:r>
     </w:p>
     <w:bookmarkEnd w:id="20"/>
-    <w:bookmarkStart w:id="28" w:name="introdução"/>
+    <w:bookmarkStart w:id="54" w:name="introdução"/>
     <w:p>
       <w:pPr>
         <w:pStyle w:val="Heading1"/>
@@ -195,7 +195,7 @@
         <w:t xml:space="preserve">INTRODUÇÃO</w:t>
       </w:r>
     </w:p>
-    <w:bookmarkStart w:id="23" w:name="instalação"/>
+    <w:bookmarkStart w:id="34" w:name="instalação"/>
     <w:p>
       <w:pPr>
         <w:pStyle w:val="Heading2"/>
@@ -213,7 +213,20 @@
         <w:t xml:space="preserve">Instalação</w:t>
       </w:r>
     </w:p>
-    <w:bookmarkStart w:id="21" w:name="windows"/>
+    <w:p>
+      <w:pPr>
+        <w:pStyle w:val="FirstParagraph"/>
+      </w:pPr>
+      <w:hyperlink r:id="rId21">
+        <w:r>
+          <w:rPr>
+            <w:rStyle w:val="Hyperlink"/>
+          </w:rPr>
+          <w:t xml:space="preserve">https://code.visualstudio.com/download</w:t>
+        </w:r>
+      </w:hyperlink>
+    </w:p>
+    <w:bookmarkStart w:id="22" w:name="windows"/>
     <w:p>
       <w:pPr>
         <w:pStyle w:val="Heading3"/>
@@ -231,8 +244,31 @@
         <w:t xml:space="preserve">Windows</w:t>
       </w:r>
     </w:p>
-    <w:bookmarkEnd w:id="21"/>
-    <w:bookmarkStart w:id="22" w:name="linux"/>
+    <w:p>
+      <w:pPr>
+        <w:numPr>
+          <w:ilvl w:val="0"/>
+          <w:numId w:val="1001"/>
+        </w:numPr>
+        <w:pStyle w:val="Compact"/>
+      </w:pPr>
+      <w:r>
+        <w:t xml:space="preserve">Baixar instalador pelo site:</w:t>
+      </w:r>
+      <w:r>
+        <w:br/>
+      </w:r>
+      <w:hyperlink r:id="rId21">
+        <w:r>
+          <w:rPr>
+            <w:rStyle w:val="Hyperlink"/>
+          </w:rPr>
+          <w:t xml:space="preserve">https://code.visualstudio.com/download</w:t>
+        </w:r>
+      </w:hyperlink>
+    </w:p>
+    <w:bookmarkEnd w:id="22"/>
+    <w:bookmarkStart w:id="33" w:name="linux"/>
     <w:p>
       <w:pPr>
         <w:pStyle w:val="Heading3"/>
@@ -250,24 +286,165 @@
         <w:t xml:space="preserve">Linux</w:t>
       </w:r>
     </w:p>
-    <w:bookmarkEnd w:id="22"/>
+    <w:bookmarkStart w:id="23" w:name="snap"/>
+    <w:p>
+      <w:pPr>
+        <w:pStyle w:val="Heading4"/>
+      </w:pPr>
+      <w:r>
+        <w:rPr>
+          <w:rStyle w:val="SectionNumber"/>
+        </w:rPr>
+        <w:t xml:space="preserve">2.1.2.1</w:t>
+      </w:r>
+      <w:r>
+        <w:tab/>
+      </w:r>
+      <w:r>
+        <w:t xml:space="preserve">snap</w:t>
+      </w:r>
+    </w:p>
+    <w:p>
+      <w:pPr>
+        <w:numPr>
+          <w:ilvl w:val="0"/>
+          <w:numId w:val="1002"/>
+        </w:numPr>
+        <w:pStyle w:val="Compact"/>
+      </w:pPr>
+      <w:r>
+        <w:t xml:space="preserve">Podemos instalar o VS Code pelo terminal, através do comando:</w:t>
+      </w:r>
+      <w:r>
+        <w:br/>
+      </w:r>
+      <w:r>
+        <w:rPr>
+          <w:rStyle w:val="VerbatimChar"/>
+        </w:rPr>
+        <w:t xml:space="preserve">sudo snap install --classic code</w:t>
+      </w:r>
+      <w:r>
+        <w:br/>
+      </w:r>
+    </w:p>
     <w:bookmarkEnd w:id="23"/>
-    <w:bookmarkStart w:id="27" w:name="conhecendo-o-vs-code"/>
-    <w:p>
-      <w:pPr>
-        <w:pStyle w:val="Heading2"/>
+    <w:bookmarkStart w:id="24" w:name="apt"/>
+    <w:p>
+      <w:pPr>
+        <w:pStyle w:val="Heading4"/>
       </w:pPr>
       <w:r>
         <w:rPr>
           <w:rStyle w:val="SectionNumber"/>
         </w:rPr>
-        <w:t xml:space="preserve">2.2</w:t>
+        <w:t xml:space="preserve">2.1.2.2</w:t>
       </w:r>
       <w:r>
         <w:tab/>
       </w:r>
       <w:r>
-        <w:t xml:space="preserve">Conhecendo o</w:t>
+        <w:t xml:space="preserve">apt</w:t>
+      </w:r>
+    </w:p>
+    <w:p>
+      <w:pPr>
+        <w:numPr>
+          <w:ilvl w:val="0"/>
+          <w:numId w:val="1003"/>
+        </w:numPr>
+      </w:pPr>
+      <w:r>
+        <w:t xml:space="preserve">Update repositório:</w:t>
+      </w:r>
+      <w:r>
+        <w:br/>
+      </w:r>
+      <w:r>
+        <w:rPr>
+          <w:rStyle w:val="VerbatimChar"/>
+        </w:rPr>
+        <w:t xml:space="preserve">sudo apt update</w:t>
+      </w:r>
+      <w:r>
+        <w:br/>
+      </w:r>
+    </w:p>
+    <w:p>
+      <w:pPr>
+        <w:numPr>
+          <w:ilvl w:val="0"/>
+          <w:numId w:val="1003"/>
+        </w:numPr>
+      </w:pPr>
+      <w:r>
+        <w:t xml:space="preserve">Instalando dependências do pacote:</w:t>
+      </w:r>
+      <w:r>
+        <w:br/>
+      </w:r>
+      <w:r>
+        <w:rPr>
+          <w:rStyle w:val="VerbatimChar"/>
+        </w:rPr>
+        <w:t xml:space="preserve">sudo apt install software-properties-common apt-transport-https wget -y</w:t>
+      </w:r>
+    </w:p>
+    <w:p>
+      <w:pPr>
+        <w:numPr>
+          <w:ilvl w:val="0"/>
+          <w:numId w:val="1003"/>
+        </w:numPr>
+      </w:pPr>
+      <w:r>
+        <w:t xml:space="preserve">Adicionando chave GPG:</w:t>
+      </w:r>
+      <w:r>
+        <w:br/>
+      </w:r>
+      <w:r>
+        <w:rPr>
+          <w:rStyle w:val="VerbatimChar"/>
+        </w:rPr>
+        <w:t xml:space="preserve">wget -q https://packages.microsoft.com/keys/microsoft.asc -O- | sudo apt-key add -</w:t>
+      </w:r>
+    </w:p>
+    <w:p>
+      <w:pPr>
+        <w:numPr>
+          <w:ilvl w:val="0"/>
+          <w:numId w:val="1003"/>
+        </w:numPr>
+      </w:pPr>
+      <w:r>
+        <w:t xml:space="preserve">Adicionando Repositório:</w:t>
+      </w:r>
+      <w:r>
+        <w:br/>
+      </w:r>
+    </w:p>
+    <w:p>
+      <w:pPr>
+        <w:pStyle w:val="SourceCode"/>
+      </w:pPr>
+      <w:r>
+        <w:rPr>
+          <w:rStyle w:val="VerbatimChar"/>
+        </w:rPr>
+        <w:t xml:space="preserve">sudo add-apt-repository "deb [arch=amd64] https://packages.microsoft.com/repos/vscode stable main"</w:t>
+      </w:r>
+    </w:p>
+    <w:p>
+      <w:pPr>
+        <w:numPr>
+          <w:ilvl w:val="0"/>
+          <w:numId w:val="1004"/>
+        </w:numPr>
+        <w:pStyle w:val="Compact"/>
+      </w:pPr>
+      <w:r>
+        <w:t xml:space="preserve">Instalando</w:t>
       </w:r>
       <w:r>
         <w:t xml:space="preserve"> </w:t>
@@ -279,197 +456,166 @@
         </w:rPr>
         <w:t xml:space="preserve">VS Code</w:t>
       </w:r>
-    </w:p>
-    <w:bookmarkStart w:id="24" w:name="barra-de-navegação-principal"/>
-    <w:p>
-      <w:pPr>
-        <w:pStyle w:val="Heading3"/>
+      <w:r>
+        <w:t xml:space="preserve">:</w:t>
+      </w:r>
+      <w:r>
+        <w:br/>
+      </w:r>
+      <w:r>
+        <w:rPr>
+          <w:rStyle w:val="VerbatimChar"/>
+        </w:rPr>
+        <w:t xml:space="preserve">sudo apt install code</w:t>
+      </w:r>
+    </w:p>
+    <w:p>
+      <w:r>
+        <w:br w:type="page"/>
+      </w:r>
+    </w:p>
+    <w:bookmarkEnd w:id="24"/>
+    <w:bookmarkStart w:id="31" w:name="gui"/>
+    <w:p>
+      <w:pPr>
+        <w:pStyle w:val="Heading4"/>
       </w:pPr>
       <w:r>
         <w:rPr>
           <w:rStyle w:val="SectionNumber"/>
         </w:rPr>
-        <w:t xml:space="preserve">2.2.1</w:t>
+        <w:t xml:space="preserve">2.1.2.3</w:t>
       </w:r>
       <w:r>
         <w:tab/>
       </w:r>
       <w:r>
-        <w:t xml:space="preserve">Barra de navegação principal</w:t>
-      </w:r>
-    </w:p>
-    <w:bookmarkEnd w:id="24"/>
-    <w:bookmarkStart w:id="25" w:name="activiy-bar"/>
-    <w:p>
-      <w:pPr>
-        <w:pStyle w:val="Heading3"/>
-      </w:pPr>
-      <w:r>
-        <w:rPr>
-          <w:rStyle w:val="SectionNumber"/>
-        </w:rPr>
-        <w:t xml:space="preserve">2.2.2</w:t>
-      </w:r>
-      <w:r>
-        <w:tab/>
-      </w:r>
-      <w:r>
-        <w:t xml:space="preserve">Activiy bar</w:t>
-      </w:r>
-    </w:p>
-    <w:bookmarkEnd w:id="25"/>
-    <w:bookmarkStart w:id="26" w:name="panels-e-status-bar"/>
-    <w:p>
-      <w:pPr>
-        <w:pStyle w:val="Heading3"/>
-      </w:pPr>
-      <w:r>
-        <w:rPr>
-          <w:rStyle w:val="SectionNumber"/>
-        </w:rPr>
-        <w:t xml:space="preserve">2.2.3</w:t>
-      </w:r>
-      <w:r>
-        <w:tab/>
-      </w:r>
-      <w:r>
-        <w:t xml:space="preserve">Panels e status bar</w:t>
-      </w:r>
-    </w:p>
-    <w:p>
-      <w:r>
-        <w:br w:type="page"/>
-      </w:r>
-    </w:p>
-    <w:bookmarkEnd w:id="26"/>
-    <w:bookmarkEnd w:id="27"/>
-    <w:bookmarkEnd w:id="28"/>
-    <w:bookmarkStart w:id="46" w:name="atalhos-e-configurações-essenciais"/>
-    <w:p>
-      <w:pPr>
-        <w:pStyle w:val="Heading1"/>
-      </w:pPr>
-      <w:r>
-        <w:rPr>
-          <w:rStyle w:val="SectionNumber"/>
-        </w:rPr>
-        <w:t xml:space="preserve">3</w:t>
-      </w:r>
-      <w:r>
-        <w:tab/>
-      </w:r>
-      <w:r>
-        <w:t xml:space="preserve">ATALHOS E CONFIGURAÇÕES ESSENCIAIS</w:t>
-      </w:r>
-    </w:p>
-    <w:bookmarkStart w:id="29" w:name="Xd1ce4455e198bd67d2951cc7f15b99a2b7b64c7"/>
-    <w:p>
-      <w:pPr>
-        <w:pStyle w:val="Heading2"/>
-      </w:pPr>
-      <w:r>
-        <w:rPr>
-          <w:rStyle w:val="SectionNumber"/>
-        </w:rPr>
-        <w:t xml:space="preserve">3.1</w:t>
-      </w:r>
-      <w:r>
-        <w:tab/>
-      </w:r>
-      <w:r>
-        <w:t xml:space="preserve">Esconder sidebar (barra lateral do projeto)</w:t>
+        <w:t xml:space="preserve">GUI</w:t>
       </w:r>
     </w:p>
     <w:p>
       <w:pPr>
         <w:numPr>
           <w:ilvl w:val="0"/>
-          <w:numId w:val="1001"/>
+          <w:numId w:val="1005"/>
         </w:numPr>
         <w:pStyle w:val="Compact"/>
       </w:pPr>
       <w:r>
-        <w:t xml:space="preserve">Para esconder, ou exibir, a barra lateral do projeto, onde se encontra a navegação das pastas e arquivos do projeto, usamos:</w:t>
-      </w:r>
-      <w:r>
-        <w:br/>
-      </w:r>
-      <w:r>
-        <w:rPr>
-          <w:rStyle w:val="VerbatimChar"/>
-        </w:rPr>
-        <w:t xml:space="preserve">Ctrl + b</w:t>
-      </w:r>
-      <w:r>
-        <w:br/>
-      </w:r>
-    </w:p>
-    <w:bookmarkEnd w:id="29"/>
-    <w:bookmarkStart w:id="30" w:name="abrir-arquivos-rápidamente"/>
-    <w:p>
-      <w:pPr>
-        <w:pStyle w:val="Heading2"/>
-      </w:pPr>
-      <w:r>
-        <w:rPr>
-          <w:rStyle w:val="SectionNumber"/>
-        </w:rPr>
-        <w:t xml:space="preserve">3.2</w:t>
-      </w:r>
-      <w:r>
-        <w:tab/>
-      </w:r>
-      <w:r>
-        <w:t xml:space="preserve">Abrir arquivos rápidamente</w:t>
-      </w:r>
-    </w:p>
-    <w:p>
-      <w:pPr>
-        <w:numPr>
-          <w:ilvl w:val="0"/>
-          <w:numId w:val="1002"/>
-        </w:numPr>
-        <w:pStyle w:val="Compact"/>
-      </w:pPr>
-      <w:r>
-        <w:t xml:space="preserve">Podemos usar o comando</w:t>
-      </w:r>
-      <w:r>
-        <w:t xml:space="preserve"> </w:t>
-      </w:r>
-      <w:r>
-        <w:rPr>
-          <w:rStyle w:val="VerbatimChar"/>
-        </w:rPr>
-        <w:t xml:space="preserve">Ctrl + p</w:t>
-      </w:r>
-      <w:r>
-        <w:t xml:space="preserve"> </w:t>
-      </w:r>
-      <w:r>
-        <w:t xml:space="preserve">para procurar e abrir o arquivo pelo nome, dentro da pasta em que estamos trabalhando.</w:t>
-      </w:r>
-      <w:r>
-        <w:br/>
-      </w:r>
-    </w:p>
-    <w:bookmarkEnd w:id="30"/>
-    <w:bookmarkStart w:id="31" w:name="abrir-o-vs-code-pelo-terminal"/>
-    <w:p>
-      <w:pPr>
-        <w:pStyle w:val="Heading2"/>
-      </w:pPr>
-      <w:r>
-        <w:rPr>
-          <w:rStyle w:val="SectionNumber"/>
-        </w:rPr>
-        <w:t xml:space="preserve">3.3</w:t>
-      </w:r>
-      <w:r>
-        <w:tab/>
-      </w:r>
-      <w:r>
-        <w:t xml:space="preserve">Abrir o</w:t>
+        <w:t xml:space="preserve">Passo a passo:</w:t>
+      </w:r>
+      <w:r>
+        <w:br/>
+      </w:r>
+    </w:p>
+    <w:p>
+      <w:pPr>
+        <w:pStyle w:val="CaptionedFigure"/>
+      </w:pPr>
+      <w:r>
+        <w:drawing>
+          <wp:inline>
+            <wp:extent cx="3200400" cy="1784223"/>
+            <wp:effectExtent b="0" l="0" r="0" t="0"/>
+            <wp:docPr descr="Gerenciador de pacotes GUI." title="" id="26" name="Picture"/>
+            <a:graphic>
+              <a:graphicData uri="http://schemas.openxmlformats.org/drawingml/2006/picture">
+                <pic:pic>
+                  <pic:nvPicPr>
+                    <pic:cNvPr descr="RMarkdown/Imagens/GUI.png" id="27" name="Picture"/>
+                    <pic:cNvPicPr>
+                      <a:picLocks noChangeArrowheads="1" noChangeAspect="1"/>
+                    </pic:cNvPicPr>
+                  </pic:nvPicPr>
+                  <pic:blipFill>
+                    <a:blip r:embed="rId25"/>
+                    <a:stretch>
+                      <a:fillRect/>
+                    </a:stretch>
+                  </pic:blipFill>
+                  <pic:spPr bwMode="auto">
+                    <a:xfrm>
+                      <a:off x="0" y="0"/>
+                      <a:ext cx="3200400" cy="1784223"/>
+                    </a:xfrm>
+                    <a:prstGeom prst="rect">
+                      <a:avLst/>
+                    </a:prstGeom>
+                    <a:noFill/>
+                    <a:ln w="9525">
+                      <a:noFill/>
+                      <a:headEnd/>
+                      <a:tailEnd/>
+                    </a:ln>
+                  </pic:spPr>
+                </pic:pic>
+              </a:graphicData>
+            </a:graphic>
+          </wp:inline>
+        </w:drawing>
+      </w:r>
+    </w:p>
+    <w:p>
+      <w:pPr>
+        <w:pStyle w:val="ImageCaption"/>
+      </w:pPr>
+      <w:r>
+        <w:t xml:space="preserve">Gerenciador de pacotes GUI.</w:t>
+      </w:r>
+    </w:p>
+    <w:p>
+      <w:pPr>
+        <w:pStyle w:val="CaptionedFigure"/>
+      </w:pPr>
+      <w:r>
+        <w:drawing>
+          <wp:inline>
+            <wp:extent cx="3200400" cy="1544193"/>
+            <wp:effectExtent b="0" l="0" r="0" t="0"/>
+            <wp:docPr descr="Procurando e instalando VS Code." title="" id="29" name="Picture"/>
+            <a:graphic>
+              <a:graphicData uri="http://schemas.openxmlformats.org/drawingml/2006/picture">
+                <pic:pic>
+                  <pic:nvPicPr>
+                    <pic:cNvPr descr="RMarkdown/Imagens/Install_VSCode_GUI.png" id="30" name="Picture"/>
+                    <pic:cNvPicPr>
+                      <a:picLocks noChangeArrowheads="1" noChangeAspect="1"/>
+                    </pic:cNvPicPr>
+                  </pic:nvPicPr>
+                  <pic:blipFill>
+                    <a:blip r:embed="rId28"/>
+                    <a:stretch>
+                      <a:fillRect/>
+                    </a:stretch>
+                  </pic:blipFill>
+                  <pic:spPr bwMode="auto">
+                    <a:xfrm>
+                      <a:off x="0" y="0"/>
+                      <a:ext cx="3200400" cy="1544193"/>
+                    </a:xfrm>
+                    <a:prstGeom prst="rect">
+                      <a:avLst/>
+                    </a:prstGeom>
+                    <a:noFill/>
+                    <a:ln w="9525">
+                      <a:noFill/>
+                      <a:headEnd/>
+                      <a:tailEnd/>
+                    </a:ln>
+                  </pic:spPr>
+                </pic:pic>
+              </a:graphicData>
+            </a:graphic>
+          </wp:inline>
+        </w:drawing>
+      </w:r>
+    </w:p>
+    <w:p>
+      <w:pPr>
+        <w:pStyle w:val="ImageCaption"/>
+      </w:pPr>
+      <w:r>
+        <w:t xml:space="preserve">Procurando e instalando</w:t>
       </w:r>
       <w:r>
         <w:t xml:space="preserve"> </w:t>
@@ -482,22 +628,100 @@
         <w:t xml:space="preserve">VS Code</w:t>
       </w:r>
       <w:r>
-        <w:t xml:space="preserve"> </w:t>
-      </w:r>
-      <w:r>
-        <w:t xml:space="preserve">pelo terminal</w:t>
+        <w:t xml:space="preserve">.</w:t>
+      </w:r>
+    </w:p>
+    <w:bookmarkEnd w:id="31"/>
+    <w:bookmarkStart w:id="32" w:name="instalador-.tar.gz"/>
+    <w:p>
+      <w:pPr>
+        <w:pStyle w:val="Heading4"/>
+      </w:pPr>
+      <w:r>
+        <w:rPr>
+          <w:rStyle w:val="SectionNumber"/>
+        </w:rPr>
+        <w:t xml:space="preserve">2.1.2.4</w:t>
+      </w:r>
+      <w:r>
+        <w:tab/>
+      </w:r>
+      <w:r>
+        <w:t xml:space="preserve">Instalador .tar.gz</w:t>
       </w:r>
     </w:p>
     <w:p>
       <w:pPr>
         <w:numPr>
           <w:ilvl w:val="0"/>
-          <w:numId w:val="1003"/>
-        </w:numPr>
-        <w:pStyle w:val="Compact"/>
-      </w:pPr>
-      <w:r>
-        <w:t xml:space="preserve">No terminal, podemos abrir determinada pasta de um projeto direto no</w:t>
+          <w:numId w:val="1006"/>
+        </w:numPr>
+      </w:pPr>
+      <w:r>
+        <w:t xml:space="preserve">Baixar o instalador pelo site:</w:t>
+      </w:r>
+      <w:r>
+        <w:br/>
+      </w:r>
+      <w:hyperlink r:id="rId21">
+        <w:r>
+          <w:rPr>
+            <w:rStyle w:val="Hyperlink"/>
+          </w:rPr>
+          <w:t xml:space="preserve">https://code.visualstudio.com/download</w:t>
+        </w:r>
+      </w:hyperlink>
+    </w:p>
+    <w:p>
+      <w:pPr>
+        <w:numPr>
+          <w:ilvl w:val="0"/>
+          <w:numId w:val="1006"/>
+        </w:numPr>
+      </w:pPr>
+      <w:r>
+        <w:t xml:space="preserve">Instalar o arquivo</w:t>
+      </w:r>
+      <w:r>
+        <w:t xml:space="preserve"> </w:t>
+      </w:r>
+      <w:r>
+        <w:rPr>
+          <w:rStyle w:val="VerbatimChar"/>
+        </w:rPr>
+        <w:t xml:space="preserve">.tar.gz</w:t>
+      </w:r>
+      <w:r>
+        <w:t xml:space="preserve">.</w:t>
+      </w:r>
+      <w:r>
+        <w:br/>
+      </w:r>
+    </w:p>
+    <w:p>
+      <w:r>
+        <w:br w:type="page"/>
+      </w:r>
+    </w:p>
+    <w:bookmarkEnd w:id="32"/>
+    <w:bookmarkEnd w:id="33"/>
+    <w:bookmarkEnd w:id="34"/>
+    <w:bookmarkStart w:id="53" w:name="conhecendo-o-vs-code"/>
+    <w:p>
+      <w:pPr>
+        <w:pStyle w:val="Heading2"/>
+      </w:pPr>
+      <w:r>
+        <w:rPr>
+          <w:rStyle w:val="SectionNumber"/>
+        </w:rPr>
+        <w:t xml:space="preserve">2.2</w:t>
+      </w:r>
+      <w:r>
+        <w:tab/>
+      </w:r>
+      <w:r>
+        <w:t xml:space="preserve">Conhecendo o</w:t>
       </w:r>
       <w:r>
         <w:t xml:space="preserve"> </w:t>
@@ -509,127 +733,960 @@
         </w:rPr>
         <w:t xml:space="preserve">VS Code</w:t>
       </w:r>
-      <w:r>
-        <w:t xml:space="preserve"> </w:t>
-      </w:r>
-      <w:r>
-        <w:t xml:space="preserve">usando o comando:</w:t>
-      </w:r>
-      <w:r>
-        <w:br/>
-      </w:r>
-      <w:r>
-        <w:rPr>
-          <w:rStyle w:val="VerbatimChar"/>
-        </w:rPr>
-        <w:t xml:space="preserve">code .</w:t>
-      </w:r>
-      <w:r>
-        <w:br/>
-      </w:r>
-      <w:r>
-        <w:t xml:space="preserve">É necessário esta na pasta para abri-la.</w:t>
-      </w:r>
-      <w:r>
-        <w:br/>
-      </w:r>
-    </w:p>
-    <w:bookmarkEnd w:id="31"/>
-    <w:bookmarkStart w:id="32" w:name="abrir-janela-de-erros-via-comando"/>
-    <w:p>
-      <w:pPr>
-        <w:pStyle w:val="Heading2"/>
+    </w:p>
+    <w:bookmarkStart w:id="35" w:name="barra-de-navegação-principal"/>
+    <w:p>
+      <w:pPr>
+        <w:pStyle w:val="Heading3"/>
       </w:pPr>
       <w:r>
         <w:rPr>
           <w:rStyle w:val="SectionNumber"/>
         </w:rPr>
-        <w:t xml:space="preserve">3.4</w:t>
+        <w:t xml:space="preserve">2.2.1</w:t>
       </w:r>
       <w:r>
         <w:tab/>
       </w:r>
       <w:r>
-        <w:t xml:space="preserve">Abrir janela de erros via comando</w:t>
+        <w:t xml:space="preserve">Barra de navegação principal</w:t>
+      </w:r>
+    </w:p>
+    <w:p>
+      <w:r>
+        <w:br w:type="page"/>
+      </w:r>
+    </w:p>
+    <w:bookmarkEnd w:id="35"/>
+    <w:bookmarkStart w:id="51" w:name="activity-bar"/>
+    <w:p>
+      <w:pPr>
+        <w:pStyle w:val="Heading3"/>
+      </w:pPr>
+      <w:r>
+        <w:rPr>
+          <w:rStyle w:val="SectionNumber"/>
+        </w:rPr>
+        <w:t xml:space="preserve">2.2.2</w:t>
+      </w:r>
+      <w:r>
+        <w:tab/>
+      </w:r>
+      <w:r>
+        <w:t xml:space="preserve">Activity bar</w:t>
       </w:r>
     </w:p>
     <w:p>
       <w:pPr>
         <w:numPr>
           <w:ilvl w:val="0"/>
-          <w:numId w:val="1004"/>
+          <w:numId w:val="1007"/>
         </w:numPr>
         <w:pStyle w:val="Compact"/>
       </w:pPr>
       <w:r>
-        <w:t xml:space="preserve">O atalho para abrir, ou ocultar, a janela de erro é:</w:t>
-      </w:r>
-      <w:r>
-        <w:br/>
-      </w:r>
-      <w:r>
-        <w:rPr>
-          <w:rStyle w:val="VerbatimChar"/>
-        </w:rPr>
-        <w:t xml:space="preserve">Crtl + Shift + m</w:t>
-      </w:r>
-      <w:r>
-        <w:br/>
-      </w:r>
-    </w:p>
-    <w:bookmarkEnd w:id="32"/>
-    <w:bookmarkStart w:id="33" w:name="configurações-do-sistema-vs-code"/>
-    <w:p>
-      <w:pPr>
-        <w:pStyle w:val="Heading2"/>
-      </w:pPr>
-      <w:r>
-        <w:rPr>
-          <w:rStyle w:val="SectionNumber"/>
-        </w:rPr>
-        <w:t xml:space="preserve">3.5</w:t>
-      </w:r>
-      <w:r>
-        <w:tab/>
-      </w:r>
-      <w:r>
-        <w:t xml:space="preserve">Configurações do sistema</w:t>
-      </w:r>
-      <w:r>
-        <w:t xml:space="preserve"> </w:t>
+        <w:t xml:space="preserve">Explorar:</w:t>
+      </w:r>
+      <w:r>
+        <w:br/>
+      </w:r>
+    </w:p>
+    <w:p>
+      <w:pPr>
+        <w:numPr>
+          <w:ilvl w:val="1"/>
+          <w:numId w:val="1008"/>
+        </w:numPr>
+        <w:pStyle w:val="Compact"/>
+      </w:pPr>
+      <w:r>
+        <w:t xml:space="preserve">Ver a pasta/projeto que estamos trabalhando no momento.</w:t>
+      </w:r>
+      <w:r>
+        <w:br/>
+      </w:r>
+    </w:p>
+    <w:p>
+      <w:pPr>
+        <w:numPr>
+          <w:ilvl w:val="1"/>
+          <w:numId w:val="1008"/>
+        </w:numPr>
+        <w:pStyle w:val="Compact"/>
+      </w:pPr>
+      <w:r>
+        <w:t xml:space="preserve">Navega pelos arquivos da pasta.</w:t>
+      </w:r>
+      <w:r>
+        <w:br/>
+      </w:r>
+    </w:p>
+    <w:p>
+      <w:pPr>
+        <w:pStyle w:val="CaptionedFigure"/>
+      </w:pPr>
+      <w:r>
+        <w:drawing>
+          <wp:inline>
+            <wp:extent cx="3200400" cy="1696095"/>
+            <wp:effectExtent b="0" l="0" r="0" t="0"/>
+            <wp:docPr descr="Explorar." title="" id="37" name="Picture"/>
+            <a:graphic>
+              <a:graphicData uri="http://schemas.openxmlformats.org/drawingml/2006/picture">
+                <pic:pic>
+                  <pic:nvPicPr>
+                    <pic:cNvPr descr="RMarkdown/Imagens/Explorador.png" id="38" name="Picture"/>
+                    <pic:cNvPicPr>
+                      <a:picLocks noChangeArrowheads="1" noChangeAspect="1"/>
+                    </pic:cNvPicPr>
+                  </pic:nvPicPr>
+                  <pic:blipFill>
+                    <a:blip r:embed="rId36"/>
+                    <a:stretch>
+                      <a:fillRect/>
+                    </a:stretch>
+                  </pic:blipFill>
+                  <pic:spPr bwMode="auto">
+                    <a:xfrm>
+                      <a:off x="0" y="0"/>
+                      <a:ext cx="3200400" cy="1696095"/>
+                    </a:xfrm>
+                    <a:prstGeom prst="rect">
+                      <a:avLst/>
+                    </a:prstGeom>
+                    <a:noFill/>
+                    <a:ln w="9525">
+                      <a:noFill/>
+                      <a:headEnd/>
+                      <a:tailEnd/>
+                    </a:ln>
+                  </pic:spPr>
+                </pic:pic>
+              </a:graphicData>
+            </a:graphic>
+          </wp:inline>
+        </w:drawing>
+      </w:r>
+    </w:p>
+    <w:p>
+      <w:pPr>
+        <w:pStyle w:val="ImageCaption"/>
+      </w:pPr>
+      <w:r>
+        <w:t xml:space="preserve">Explorar.</w:t>
+      </w:r>
+    </w:p>
+    <w:p>
+      <w:pPr>
+        <w:numPr>
+          <w:ilvl w:val="0"/>
+          <w:numId w:val="1009"/>
+        </w:numPr>
+        <w:pStyle w:val="Compact"/>
+      </w:pPr>
+      <w:r>
+        <w:t xml:space="preserve">Pesquisar:</w:t>
+      </w:r>
+      <w:r>
+        <w:br/>
+      </w:r>
+    </w:p>
+    <w:p>
+      <w:pPr>
+        <w:numPr>
+          <w:ilvl w:val="1"/>
+          <w:numId w:val="1010"/>
+        </w:numPr>
+        <w:pStyle w:val="Compact"/>
+      </w:pPr>
+      <w:r>
+        <w:t xml:space="preserve">Pesquisa por determinadas palavras no código (todas as ocorrências).</w:t>
+      </w:r>
+      <w:r>
+        <w:br/>
+      </w:r>
+    </w:p>
+    <w:p>
+      <w:pPr>
+        <w:numPr>
+          <w:ilvl w:val="1"/>
+          <w:numId w:val="1010"/>
+        </w:numPr>
+        <w:pStyle w:val="Compact"/>
+      </w:pPr>
+      <w:r>
+        <w:t xml:space="preserve">Podemos substituir determinadas palavros por outras também.</w:t>
+      </w:r>
+      <w:r>
+        <w:br/>
+      </w:r>
+    </w:p>
+    <w:p>
+      <w:pPr>
+        <w:pStyle w:val="CaptionedFigure"/>
+      </w:pPr>
+      <w:r>
+        <w:drawing>
+          <wp:inline>
+            <wp:extent cx="3200400" cy="1702766"/>
+            <wp:effectExtent b="0" l="0" r="0" t="0"/>
+            <wp:docPr descr="Pesquisar." title="" id="40" name="Picture"/>
+            <a:graphic>
+              <a:graphicData uri="http://schemas.openxmlformats.org/drawingml/2006/picture">
+                <pic:pic>
+                  <pic:nvPicPr>
+                    <pic:cNvPr descr="RMarkdown/Imagens/Pesquisar.png" id="41" name="Picture"/>
+                    <pic:cNvPicPr>
+                      <a:picLocks noChangeArrowheads="1" noChangeAspect="1"/>
+                    </pic:cNvPicPr>
+                  </pic:nvPicPr>
+                  <pic:blipFill>
+                    <a:blip r:embed="rId39"/>
+                    <a:stretch>
+                      <a:fillRect/>
+                    </a:stretch>
+                  </pic:blipFill>
+                  <pic:spPr bwMode="auto">
+                    <a:xfrm>
+                      <a:off x="0" y="0"/>
+                      <a:ext cx="3200400" cy="1702766"/>
+                    </a:xfrm>
+                    <a:prstGeom prst="rect">
+                      <a:avLst/>
+                    </a:prstGeom>
+                    <a:noFill/>
+                    <a:ln w="9525">
+                      <a:noFill/>
+                      <a:headEnd/>
+                      <a:tailEnd/>
+                    </a:ln>
+                  </pic:spPr>
+                </pic:pic>
+              </a:graphicData>
+            </a:graphic>
+          </wp:inline>
+        </w:drawing>
+      </w:r>
+    </w:p>
+    <w:p>
+      <w:pPr>
+        <w:pStyle w:val="ImageCaption"/>
+      </w:pPr>
+      <w:r>
+        <w:t xml:space="preserve">Pesquisar.</w:t>
+      </w:r>
+    </w:p>
+    <w:p>
+      <w:r>
+        <w:br w:type="page"/>
+      </w:r>
+    </w:p>
+    <w:p>
+      <w:pPr>
+        <w:numPr>
+          <w:ilvl w:val="0"/>
+          <w:numId w:val="1011"/>
+        </w:numPr>
+        <w:pStyle w:val="Compact"/>
+      </w:pPr>
+      <w:r>
+        <w:t xml:space="preserve">Controle de código-fonte/versionamento (</w:t>
       </w:r>
       <w:r>
         <w:rPr>
           <w:bCs/>
           <w:b/>
         </w:rPr>
-        <w:t xml:space="preserve">VS Code</w:t>
-      </w:r>
-    </w:p>
-    <w:p>
-      <w:pPr>
-        <w:numPr>
-          <w:ilvl w:val="0"/>
-          <w:numId w:val="1005"/>
-        </w:numPr>
-      </w:pPr>
-      <w:r>
-        <w:t xml:space="preserve">O atalho para acessar as configurações do sistema do</w:t>
-      </w:r>
-      <w:r>
-        <w:t xml:space="preserve"> </w:t>
+        <w:t xml:space="preserve">git</w:t>
+      </w:r>
+      <w:r>
+        <w:t xml:space="preserve">/</w:t>
       </w:r>
       <w:r>
         <w:rPr>
           <w:bCs/>
           <w:b/>
         </w:rPr>
+        <w:t xml:space="preserve">github</w:t>
+      </w:r>
+      <w:r>
+        <w:t xml:space="preserve">):</w:t>
+      </w:r>
+      <w:r>
+        <w:br/>
+      </w:r>
+    </w:p>
+    <w:p>
+      <w:pPr>
+        <w:numPr>
+          <w:ilvl w:val="1"/>
+          <w:numId w:val="1012"/>
+        </w:numPr>
+        <w:pStyle w:val="Compact"/>
+      </w:pPr>
+      <w:r>
+        <w:t xml:space="preserve">Destinado ao controle de versionamento (como</w:t>
+      </w:r>
+      <w:r>
+        <w:t xml:space="preserve"> </w:t>
+      </w:r>
+      <w:r>
+        <w:rPr>
+          <w:iCs/>
+          <w:i/>
+        </w:rPr>
+        <w:t xml:space="preserve">add</w:t>
+      </w:r>
+      <w:r>
+        <w:t xml:space="preserve">,</w:t>
+      </w:r>
+      <w:r>
+        <w:t xml:space="preserve"> </w:t>
+      </w:r>
+      <w:r>
+        <w:rPr>
+          <w:iCs/>
+          <w:i/>
+        </w:rPr>
+        <w:t xml:space="preserve">commit</w:t>
+      </w:r>
+      <w:r>
+        <w:t xml:space="preserve">,</w:t>
+      </w:r>
+      <w:r>
+        <w:t xml:space="preserve"> </w:t>
+      </w:r>
+      <w:r>
+        <w:rPr>
+          <w:iCs/>
+          <w:i/>
+        </w:rPr>
+        <w:t xml:space="preserve">push</w:t>
+      </w:r>
+      <w:r>
+        <w:t xml:space="preserve">,</w:t>
+      </w:r>
+      <w:r>
+        <w:t xml:space="preserve"> </w:t>
+      </w:r>
+      <w:r>
+        <w:rPr>
+          <w:iCs/>
+          <w:i/>
+        </w:rPr>
+        <w:t xml:space="preserve">pull</w:t>
+      </w:r>
+      <w:r>
+        <w:t xml:space="preserve">, …).</w:t>
+      </w:r>
+      <w:r>
+        <w:br/>
+      </w:r>
+    </w:p>
+    <w:p>
+      <w:pPr>
+        <w:pStyle w:val="CaptionedFigure"/>
+      </w:pPr>
+      <w:r>
+        <w:drawing>
+          <wp:inline>
+            <wp:extent cx="3200400" cy="1704433"/>
+            <wp:effectExtent b="0" l="0" r="0" t="0"/>
+            <wp:docPr descr="Controle de versionamento (git e github)." title="" id="43" name="Picture"/>
+            <a:graphic>
+              <a:graphicData uri="http://schemas.openxmlformats.org/drawingml/2006/picture">
+                <pic:pic>
+                  <pic:nvPicPr>
+                    <pic:cNvPr descr="RMarkdown/Imagens/Controle_versionamento.png" id="44" name="Picture"/>
+                    <pic:cNvPicPr>
+                      <a:picLocks noChangeArrowheads="1" noChangeAspect="1"/>
+                    </pic:cNvPicPr>
+                  </pic:nvPicPr>
+                  <pic:blipFill>
+                    <a:blip r:embed="rId42"/>
+                    <a:stretch>
+                      <a:fillRect/>
+                    </a:stretch>
+                  </pic:blipFill>
+                  <pic:spPr bwMode="auto">
+                    <a:xfrm>
+                      <a:off x="0" y="0"/>
+                      <a:ext cx="3200400" cy="1704433"/>
+                    </a:xfrm>
+                    <a:prstGeom prst="rect">
+                      <a:avLst/>
+                    </a:prstGeom>
+                    <a:noFill/>
+                    <a:ln w="9525">
+                      <a:noFill/>
+                      <a:headEnd/>
+                      <a:tailEnd/>
+                    </a:ln>
+                  </pic:spPr>
+                </pic:pic>
+              </a:graphicData>
+            </a:graphic>
+          </wp:inline>
+        </w:drawing>
+      </w:r>
+    </w:p>
+    <w:p>
+      <w:pPr>
+        <w:pStyle w:val="ImageCaption"/>
+      </w:pPr>
+      <w:r>
+        <w:t xml:space="preserve">Controle de versionamento (</w:t>
+      </w:r>
+      <w:r>
+        <w:rPr>
+          <w:bCs/>
+          <w:b/>
+        </w:rPr>
+        <w:t xml:space="preserve">git</w:t>
+      </w:r>
+      <w:r>
+        <w:t xml:space="preserve"> </w:t>
+      </w:r>
+      <w:r>
+        <w:t xml:space="preserve">e</w:t>
+      </w:r>
+      <w:r>
+        <w:t xml:space="preserve"> </w:t>
+      </w:r>
+      <w:r>
+        <w:rPr>
+          <w:bCs/>
+          <w:b/>
+        </w:rPr>
+        <w:t xml:space="preserve">github</w:t>
+      </w:r>
+      <w:r>
+        <w:t xml:space="preserve">).</w:t>
+      </w:r>
+    </w:p>
+    <w:p>
+      <w:pPr>
+        <w:numPr>
+          <w:ilvl w:val="0"/>
+          <w:numId w:val="1013"/>
+        </w:numPr>
+        <w:pStyle w:val="Compact"/>
+      </w:pPr>
+      <w:r>
+        <w:t xml:space="preserve">Executar e apurar:</w:t>
+      </w:r>
+      <w:r>
+        <w:br/>
+      </w:r>
+    </w:p>
+    <w:p>
+      <w:pPr>
+        <w:numPr>
+          <w:ilvl w:val="1"/>
+          <w:numId w:val="1014"/>
+        </w:numPr>
+        <w:pStyle w:val="Compact"/>
+      </w:pPr>
+      <w:r>
+        <w:t xml:space="preserve">Faz o debug (procurar e corrigir erros).</w:t>
+      </w:r>
+      <w:r>
+        <w:br/>
+      </w:r>
+    </w:p>
+    <w:p>
+      <w:pPr>
+        <w:numPr>
+          <w:ilvl w:val="1"/>
+          <w:numId w:val="1014"/>
+        </w:numPr>
+        <w:pStyle w:val="Compact"/>
+      </w:pPr>
+      <w:r>
+        <w:t xml:space="preserve">Roda a aplicação.</w:t>
+      </w:r>
+      <w:r>
+        <w:br/>
+      </w:r>
+    </w:p>
+    <w:p>
+      <w:pPr>
+        <w:pStyle w:val="CaptionedFigure"/>
+      </w:pPr>
+      <w:r>
+        <w:drawing>
+          <wp:inline>
+            <wp:extent cx="3200400" cy="1701098"/>
+            <wp:effectExtent b="0" l="0" r="0" t="0"/>
+            <wp:docPr descr="Executar e apurar o código." title="" id="46" name="Picture"/>
+            <a:graphic>
+              <a:graphicData uri="http://schemas.openxmlformats.org/drawingml/2006/picture">
+                <pic:pic>
+                  <pic:nvPicPr>
+                    <pic:cNvPr descr="RMarkdown/Imagens/Executar_debug.png" id="47" name="Picture"/>
+                    <pic:cNvPicPr>
+                      <a:picLocks noChangeArrowheads="1" noChangeAspect="1"/>
+                    </pic:cNvPicPr>
+                  </pic:nvPicPr>
+                  <pic:blipFill>
+                    <a:blip r:embed="rId45"/>
+                    <a:stretch>
+                      <a:fillRect/>
+                    </a:stretch>
+                  </pic:blipFill>
+                  <pic:spPr bwMode="auto">
+                    <a:xfrm>
+                      <a:off x="0" y="0"/>
+                      <a:ext cx="3200400" cy="1701098"/>
+                    </a:xfrm>
+                    <a:prstGeom prst="rect">
+                      <a:avLst/>
+                    </a:prstGeom>
+                    <a:noFill/>
+                    <a:ln w="9525">
+                      <a:noFill/>
+                      <a:headEnd/>
+                      <a:tailEnd/>
+                    </a:ln>
+                  </pic:spPr>
+                </pic:pic>
+              </a:graphicData>
+            </a:graphic>
+          </wp:inline>
+        </w:drawing>
+      </w:r>
+    </w:p>
+    <w:p>
+      <w:pPr>
+        <w:pStyle w:val="ImageCaption"/>
+      </w:pPr>
+      <w:r>
+        <w:t xml:space="preserve">Executar e apurar o código.</w:t>
+      </w:r>
+    </w:p>
+    <w:p>
+      <w:r>
+        <w:br w:type="page"/>
+      </w:r>
+    </w:p>
+    <w:p>
+      <w:pPr>
+        <w:numPr>
+          <w:ilvl w:val="0"/>
+          <w:numId w:val="1015"/>
+        </w:numPr>
+        <w:pStyle w:val="Compact"/>
+      </w:pPr>
+      <w:r>
+        <w:t xml:space="preserve">Extensões:</w:t>
+      </w:r>
+      <w:r>
+        <w:br/>
+      </w:r>
+    </w:p>
+    <w:p>
+      <w:pPr>
+        <w:numPr>
+          <w:ilvl w:val="1"/>
+          <w:numId w:val="1016"/>
+        </w:numPr>
+        <w:pStyle w:val="Compact"/>
+      </w:pPr>
+      <w:r>
+        <w:t xml:space="preserve">Procurar extensões.</w:t>
+      </w:r>
+      <w:r>
+        <w:br/>
+      </w:r>
+    </w:p>
+    <w:p>
+      <w:pPr>
+        <w:numPr>
+          <w:ilvl w:val="1"/>
+          <w:numId w:val="1016"/>
+        </w:numPr>
+        <w:pStyle w:val="Compact"/>
+      </w:pPr>
+      <w:r>
+        <w:t xml:space="preserve">Baixar extensões.</w:t>
+      </w:r>
+      <w:r>
+        <w:br/>
+      </w:r>
+    </w:p>
+    <w:p>
+      <w:pPr>
+        <w:pStyle w:val="CaptionedFigure"/>
+      </w:pPr>
+      <w:r>
+        <w:drawing>
+          <wp:inline>
+            <wp:extent cx="3200400" cy="1697763"/>
+            <wp:effectExtent b="0" l="0" r="0" t="0"/>
+            <wp:docPr descr="Extensões." title="" id="49" name="Picture"/>
+            <a:graphic>
+              <a:graphicData uri="http://schemas.openxmlformats.org/drawingml/2006/picture">
+                <pic:pic>
+                  <pic:nvPicPr>
+                    <pic:cNvPr descr="RMarkdown/Imagens/Extensoes.png" id="50" name="Picture"/>
+                    <pic:cNvPicPr>
+                      <a:picLocks noChangeArrowheads="1" noChangeAspect="1"/>
+                    </pic:cNvPicPr>
+                  </pic:nvPicPr>
+                  <pic:blipFill>
+                    <a:blip r:embed="rId48"/>
+                    <a:stretch>
+                      <a:fillRect/>
+                    </a:stretch>
+                  </pic:blipFill>
+                  <pic:spPr bwMode="auto">
+                    <a:xfrm>
+                      <a:off x="0" y="0"/>
+                      <a:ext cx="3200400" cy="1697763"/>
+                    </a:xfrm>
+                    <a:prstGeom prst="rect">
+                      <a:avLst/>
+                    </a:prstGeom>
+                    <a:noFill/>
+                    <a:ln w="9525">
+                      <a:noFill/>
+                      <a:headEnd/>
+                      <a:tailEnd/>
+                    </a:ln>
+                  </pic:spPr>
+                </pic:pic>
+              </a:graphicData>
+            </a:graphic>
+          </wp:inline>
+        </w:drawing>
+      </w:r>
+    </w:p>
+    <w:p>
+      <w:pPr>
+        <w:pStyle w:val="ImageCaption"/>
+      </w:pPr>
+      <w:r>
+        <w:t xml:space="preserve">Extensões.</w:t>
+      </w:r>
+    </w:p>
+    <w:p>
+      <w:r>
+        <w:br w:type="page"/>
+      </w:r>
+    </w:p>
+    <w:bookmarkEnd w:id="51"/>
+    <w:bookmarkStart w:id="52" w:name="panels-e-status-bar"/>
+    <w:p>
+      <w:pPr>
+        <w:pStyle w:val="Heading3"/>
+      </w:pPr>
+      <w:r>
+        <w:rPr>
+          <w:rStyle w:val="SectionNumber"/>
+        </w:rPr>
+        <w:t xml:space="preserve">2.2.3</w:t>
+      </w:r>
+      <w:r>
+        <w:tab/>
+      </w:r>
+      <w:r>
+        <w:t xml:space="preserve">Panels e status bar</w:t>
+      </w:r>
+    </w:p>
+    <w:p>
+      <w:r>
+        <w:br w:type="page"/>
+      </w:r>
+    </w:p>
+    <w:bookmarkEnd w:id="52"/>
+    <w:bookmarkEnd w:id="53"/>
+    <w:bookmarkEnd w:id="54"/>
+    <w:bookmarkStart w:id="72" w:name="atalhos-e-configurações-essenciais"/>
+    <w:p>
+      <w:pPr>
+        <w:pStyle w:val="Heading1"/>
+      </w:pPr>
+      <w:r>
+        <w:rPr>
+          <w:rStyle w:val="SectionNumber"/>
+        </w:rPr>
+        <w:t xml:space="preserve">3</w:t>
+      </w:r>
+      <w:r>
+        <w:tab/>
+      </w:r>
+      <w:r>
+        <w:t xml:space="preserve">ATALHOS E CONFIGURAÇÕES ESSENCIAIS</w:t>
+      </w:r>
+    </w:p>
+    <w:bookmarkStart w:id="55" w:name="Xd1ce4455e198bd67d2951cc7f15b99a2b7b64c7"/>
+    <w:p>
+      <w:pPr>
+        <w:pStyle w:val="Heading2"/>
+      </w:pPr>
+      <w:r>
+        <w:rPr>
+          <w:rStyle w:val="SectionNumber"/>
+        </w:rPr>
+        <w:t xml:space="preserve">3.1</w:t>
+      </w:r>
+      <w:r>
+        <w:tab/>
+      </w:r>
+      <w:r>
+        <w:t xml:space="preserve">Esconder sidebar (barra lateral do projeto)</w:t>
+      </w:r>
+    </w:p>
+    <w:p>
+      <w:pPr>
+        <w:numPr>
+          <w:ilvl w:val="0"/>
+          <w:numId w:val="1017"/>
+        </w:numPr>
+        <w:pStyle w:val="Compact"/>
+      </w:pPr>
+      <w:r>
+        <w:t xml:space="preserve">Para esconder, ou exibir, a barra lateral do projeto, onde se encontra a navegação das pastas e arquivos do projeto, usamos:</w:t>
+      </w:r>
+      <w:r>
+        <w:br/>
+      </w:r>
+      <w:r>
+        <w:rPr>
+          <w:rStyle w:val="VerbatimChar"/>
+        </w:rPr>
+        <w:t xml:space="preserve">Ctrl + b</w:t>
+      </w:r>
+      <w:r>
+        <w:br/>
+      </w:r>
+    </w:p>
+    <w:bookmarkEnd w:id="55"/>
+    <w:bookmarkStart w:id="56" w:name="abrir-arquivos-rápidamente"/>
+    <w:p>
+      <w:pPr>
+        <w:pStyle w:val="Heading2"/>
+      </w:pPr>
+      <w:r>
+        <w:rPr>
+          <w:rStyle w:val="SectionNumber"/>
+        </w:rPr>
+        <w:t xml:space="preserve">3.2</w:t>
+      </w:r>
+      <w:r>
+        <w:tab/>
+      </w:r>
+      <w:r>
+        <w:t xml:space="preserve">Abrir arquivos rápidamente</w:t>
+      </w:r>
+    </w:p>
+    <w:p>
+      <w:pPr>
+        <w:numPr>
+          <w:ilvl w:val="0"/>
+          <w:numId w:val="1018"/>
+        </w:numPr>
+        <w:pStyle w:val="Compact"/>
+      </w:pPr>
+      <w:r>
+        <w:t xml:space="preserve">Podemos usar o comando</w:t>
+      </w:r>
+      <w:r>
+        <w:t xml:space="preserve"> </w:t>
+      </w:r>
+      <w:r>
+        <w:rPr>
+          <w:rStyle w:val="VerbatimChar"/>
+        </w:rPr>
+        <w:t xml:space="preserve">Ctrl + p</w:t>
+      </w:r>
+      <w:r>
+        <w:t xml:space="preserve"> </w:t>
+      </w:r>
+      <w:r>
+        <w:t xml:space="preserve">para procurar e abrir o arquivo pelo nome, dentro da pasta em que estamos trabalhando.</w:t>
+      </w:r>
+      <w:r>
+        <w:br/>
+      </w:r>
+    </w:p>
+    <w:bookmarkEnd w:id="56"/>
+    <w:bookmarkStart w:id="57" w:name="abrir-o-vs-code-pelo-terminal"/>
+    <w:p>
+      <w:pPr>
+        <w:pStyle w:val="Heading2"/>
+      </w:pPr>
+      <w:r>
+        <w:rPr>
+          <w:rStyle w:val="SectionNumber"/>
+        </w:rPr>
+        <w:t xml:space="preserve">3.3</w:t>
+      </w:r>
+      <w:r>
+        <w:tab/>
+      </w:r>
+      <w:r>
+        <w:t xml:space="preserve">Abrir o</w:t>
+      </w:r>
+      <w:r>
+        <w:t xml:space="preserve"> </w:t>
+      </w:r>
+      <w:r>
+        <w:rPr>
+          <w:bCs/>
+          <w:b/>
+        </w:rPr>
         <w:t xml:space="preserve">VS Code</w:t>
       </w:r>
       <w:r>
         <w:t xml:space="preserve"> </w:t>
       </w:r>
       <w:r>
+        <w:t xml:space="preserve">pelo terminal</w:t>
+      </w:r>
+    </w:p>
+    <w:p>
+      <w:pPr>
+        <w:numPr>
+          <w:ilvl w:val="0"/>
+          <w:numId w:val="1019"/>
+        </w:numPr>
+        <w:pStyle w:val="Compact"/>
+      </w:pPr>
+      <w:r>
+        <w:t xml:space="preserve">No terminal, podemos abrir determinada pasta de um projeto direto no</w:t>
+      </w:r>
+      <w:r>
+        <w:t xml:space="preserve"> </w:t>
+      </w:r>
+      <w:r>
+        <w:rPr>
+          <w:bCs/>
+          <w:b/>
+        </w:rPr>
+        <w:t xml:space="preserve">VS Code</w:t>
+      </w:r>
+      <w:r>
+        <w:t xml:space="preserve"> </w:t>
+      </w:r>
+      <w:r>
+        <w:t xml:space="preserve">usando o comando:</w:t>
+      </w:r>
+      <w:r>
+        <w:br/>
+      </w:r>
+      <w:r>
+        <w:rPr>
+          <w:rStyle w:val="VerbatimChar"/>
+        </w:rPr>
+        <w:t xml:space="preserve">code .</w:t>
+      </w:r>
+      <w:r>
+        <w:br/>
+      </w:r>
+      <w:r>
+        <w:t xml:space="preserve">É necessário esta na pasta para abri-la.</w:t>
+      </w:r>
+      <w:r>
+        <w:br/>
+      </w:r>
+    </w:p>
+    <w:bookmarkEnd w:id="57"/>
+    <w:bookmarkStart w:id="58" w:name="abrir-janela-de-erros-via-comando"/>
+    <w:p>
+      <w:pPr>
+        <w:pStyle w:val="Heading2"/>
+      </w:pPr>
+      <w:r>
+        <w:rPr>
+          <w:rStyle w:val="SectionNumber"/>
+        </w:rPr>
+        <w:t xml:space="preserve">3.4</w:t>
+      </w:r>
+      <w:r>
+        <w:tab/>
+      </w:r>
+      <w:r>
+        <w:t xml:space="preserve">Abrir janela de erros via comando</w:t>
+      </w:r>
+    </w:p>
+    <w:p>
+      <w:pPr>
+        <w:numPr>
+          <w:ilvl w:val="0"/>
+          <w:numId w:val="1020"/>
+        </w:numPr>
+        <w:pStyle w:val="Compact"/>
+      </w:pPr>
+      <w:r>
+        <w:t xml:space="preserve">O atalho para abrir, ou ocultar, a janela de erro é:</w:t>
+      </w:r>
+      <w:r>
+        <w:br/>
+      </w:r>
+      <w:r>
+        <w:rPr>
+          <w:rStyle w:val="VerbatimChar"/>
+        </w:rPr>
+        <w:t xml:space="preserve">Crtl + Shift + m</w:t>
+      </w:r>
+      <w:r>
+        <w:br/>
+      </w:r>
+    </w:p>
+    <w:bookmarkEnd w:id="58"/>
+    <w:bookmarkStart w:id="59" w:name="configurações-do-sistema-vs-code"/>
+    <w:p>
+      <w:pPr>
+        <w:pStyle w:val="Heading2"/>
+      </w:pPr>
+      <w:r>
+        <w:rPr>
+          <w:rStyle w:val="SectionNumber"/>
+        </w:rPr>
+        <w:t xml:space="preserve">3.5</w:t>
+      </w:r>
+      <w:r>
+        <w:tab/>
+      </w:r>
+      <w:r>
+        <w:t xml:space="preserve">Configurações do sistema</w:t>
+      </w:r>
+      <w:r>
+        <w:t xml:space="preserve"> </w:t>
+      </w:r>
+      <w:r>
+        <w:rPr>
+          <w:bCs/>
+          <w:b/>
+        </w:rPr>
+        <w:t xml:space="preserve">VS Code</w:t>
+      </w:r>
+    </w:p>
+    <w:p>
+      <w:pPr>
+        <w:numPr>
+          <w:ilvl w:val="0"/>
+          <w:numId w:val="1021"/>
+        </w:numPr>
+      </w:pPr>
+      <w:r>
+        <w:t xml:space="preserve">O atalho para acessar as configurações do sistema do</w:t>
+      </w:r>
+      <w:r>
+        <w:t xml:space="preserve"> </w:t>
+      </w:r>
+      <w:r>
+        <w:rPr>
+          <w:bCs/>
+          <w:b/>
+        </w:rPr>
+        <w:t xml:space="preserve">VS Code</w:t>
+      </w:r>
+      <w:r>
+        <w:t xml:space="preserve"> </w:t>
+      </w:r>
+      <w:r>
         <w:t xml:space="preserve">é:</w:t>
       </w:r>
       <w:r>
@@ -649,7 +1706,7 @@
       <w:pPr>
         <w:numPr>
           <w:ilvl w:val="0"/>
-          <w:numId w:val="1005"/>
+          <w:numId w:val="1021"/>
         </w:numPr>
       </w:pPr>
       <w:r>
@@ -663,7 +1720,7 @@
       <w:pPr>
         <w:numPr>
           <w:ilvl w:val="1"/>
-          <w:numId w:val="1006"/>
+          <w:numId w:val="1022"/>
         </w:numPr>
         <w:pStyle w:val="Compact"/>
       </w:pPr>
@@ -678,7 +1735,7 @@
       <w:pPr>
         <w:numPr>
           <w:ilvl w:val="1"/>
-          <w:numId w:val="1006"/>
+          <w:numId w:val="1022"/>
         </w:numPr>
         <w:pStyle w:val="Compact"/>
       </w:pPr>
@@ -693,7 +1750,7 @@
       <w:pPr>
         <w:numPr>
           <w:ilvl w:val="1"/>
-          <w:numId w:val="1006"/>
+          <w:numId w:val="1022"/>
         </w:numPr>
         <w:pStyle w:val="Compact"/>
       </w:pPr>
@@ -708,7 +1765,7 @@
       <w:pPr>
         <w:numPr>
           <w:ilvl w:val="1"/>
-          <w:numId w:val="1006"/>
+          <w:numId w:val="1022"/>
         </w:numPr>
         <w:pStyle w:val="Compact"/>
       </w:pPr>
@@ -724,8 +1781,8 @@
         <w:br w:type="page"/>
       </w:r>
     </w:p>
-    <w:bookmarkEnd w:id="33"/>
-    <w:bookmarkStart w:id="34" w:name="salvamento-automático"/>
+    <w:bookmarkEnd w:id="59"/>
+    <w:bookmarkStart w:id="60" w:name="salvamento-automático"/>
     <w:p>
       <w:pPr>
         <w:pStyle w:val="Heading2"/>
@@ -747,7 +1804,7 @@
       <w:pPr>
         <w:numPr>
           <w:ilvl w:val="0"/>
-          <w:numId w:val="1007"/>
+          <w:numId w:val="1023"/>
         </w:numPr>
         <w:pStyle w:val="Compact"/>
       </w:pPr>
@@ -767,8 +1824,8 @@
         <w:br/>
       </w:r>
     </w:p>
-    <w:bookmarkEnd w:id="34"/>
-    <w:bookmarkStart w:id="36" w:name="baixando-novas-extensões"/>
+    <w:bookmarkEnd w:id="60"/>
+    <w:bookmarkStart w:id="62" w:name="baixando-novas-extensões"/>
     <w:p>
       <w:pPr>
         <w:pStyle w:val="Heading2"/>
@@ -790,7 +1847,7 @@
       <w:pPr>
         <w:numPr>
           <w:ilvl w:val="0"/>
-          <w:numId w:val="1008"/>
+          <w:numId w:val="1024"/>
         </w:numPr>
       </w:pPr>
       <w:r>
@@ -799,7 +1856,7 @@
       <w:r>
         <w:br/>
       </w:r>
-      <w:hyperlink r:id="rId35">
+      <w:hyperlink r:id="rId61">
         <w:r>
           <w:rPr>
             <w:rStyle w:val="Hyperlink"/>
@@ -812,7 +1869,7 @@
       <w:pPr>
         <w:numPr>
           <w:ilvl w:val="0"/>
-          <w:numId w:val="1008"/>
+          <w:numId w:val="1024"/>
         </w:numPr>
       </w:pPr>
       <w:r>
@@ -822,8 +1879,8 @@
         <w:br/>
       </w:r>
     </w:p>
-    <w:bookmarkEnd w:id="36"/>
-    <w:bookmarkStart w:id="40" w:name="baixando-extensões-recomendadas"/>
+    <w:bookmarkEnd w:id="62"/>
+    <w:bookmarkStart w:id="66" w:name="baixando-extensões-recomendadas"/>
     <w:p>
       <w:pPr>
         <w:pStyle w:val="Heading2"/>
@@ -845,7 +1902,7 @@
       <w:pPr>
         <w:numPr>
           <w:ilvl w:val="0"/>
-          <w:numId w:val="1009"/>
+          <w:numId w:val="1025"/>
         </w:numPr>
         <w:pStyle w:val="Compact"/>
       </w:pPr>
@@ -857,7 +1914,7 @@
       <w:pPr>
         <w:numPr>
           <w:ilvl w:val="1"/>
-          <w:numId w:val="1010"/>
+          <w:numId w:val="1026"/>
         </w:numPr>
         <w:pStyle w:val="Compact"/>
       </w:pPr>
@@ -872,7 +1929,7 @@
       <w:pPr>
         <w:numPr>
           <w:ilvl w:val="1"/>
-          <w:numId w:val="1010"/>
+          <w:numId w:val="1026"/>
         </w:numPr>
         <w:pStyle w:val="Compact"/>
       </w:pPr>
@@ -900,7 +1957,7 @@
       <w:pPr>
         <w:numPr>
           <w:ilvl w:val="0"/>
-          <w:numId w:val="1009"/>
+          <w:numId w:val="1025"/>
         </w:numPr>
         <w:pStyle w:val="Compact"/>
       </w:pPr>
@@ -967,18 +2024,18 @@
           <wp:inline>
             <wp:extent cx="3200400" cy="1699430"/>
             <wp:effectExtent b="0" l="0" r="0" t="0"/>
-            <wp:docPr descr="Recomendações de extensões do VS Code para o perfil do usuário, usando o comando @recommended." title="" id="38" name="Picture"/>
+            <wp:docPr descr="Recomendações de extensões do VS Code para o perfil do usuário, usando o comando @recommended." title="" id="64" name="Picture"/>
             <a:graphic>
               <a:graphicData uri="http://schemas.openxmlformats.org/drawingml/2006/picture">
                 <pic:pic>
                   <pic:nvPicPr>
-                    <pic:cNvPr descr="RMarkdown/Imagens/Recomendacoes_extensoes_vs_code.png" id="39" name="Picture"/>
+                    <pic:cNvPr descr="RMarkdown/Imagens/Recomendacoes_extensoes_vs_code.png" id="65" name="Picture"/>
                     <pic:cNvPicPr>
                       <a:picLocks noChangeArrowheads="1" noChangeAspect="1"/>
                     </pic:cNvPicPr>
                   </pic:nvPicPr>
                   <pic:blipFill>
-                    <a:blip r:embed="rId37"/>
+                    <a:blip r:embed="rId63"/>
                     <a:stretch>
                       <a:fillRect/>
                     </a:stretch>
@@ -1046,8 +2103,8 @@
         <w:br w:type="page"/>
       </w:r>
     </w:p>
-    <w:bookmarkEnd w:id="40"/>
-    <w:bookmarkStart w:id="41" w:name="abrir-terminal-no-vs-code"/>
+    <w:bookmarkEnd w:id="66"/>
+    <w:bookmarkStart w:id="67" w:name="abrir-terminal-no-vs-code"/>
     <w:p>
       <w:pPr>
         <w:pStyle w:val="Heading2"/>
@@ -1079,7 +2136,7 @@
       <w:pPr>
         <w:numPr>
           <w:ilvl w:val="0"/>
-          <w:numId w:val="1011"/>
+          <w:numId w:val="1027"/>
         </w:numPr>
       </w:pPr>
       <w:r>
@@ -1118,7 +2175,7 @@
       <w:pPr>
         <w:numPr>
           <w:ilvl w:val="0"/>
-          <w:numId w:val="1011"/>
+          <w:numId w:val="1027"/>
         </w:numPr>
       </w:pPr>
       <w:r>
@@ -1141,7 +2198,7 @@
       <w:pPr>
         <w:numPr>
           <w:ilvl w:val="0"/>
-          <w:numId w:val="1011"/>
+          <w:numId w:val="1027"/>
         </w:numPr>
       </w:pPr>
       <w:r>
@@ -1160,8 +2217,8 @@
         <w:br/>
       </w:r>
     </w:p>
-    <w:bookmarkEnd w:id="41"/>
-    <w:bookmarkStart w:id="45" w:name="ativando-modo-zen-no-vs-code"/>
+    <w:bookmarkEnd w:id="67"/>
+    <w:bookmarkStart w:id="71" w:name="ativando-modo-zen-no-vs-code"/>
     <w:p>
       <w:pPr>
         <w:pStyle w:val="Heading2"/>
@@ -1193,7 +2250,7 @@
       <w:pPr>
         <w:numPr>
           <w:ilvl w:val="0"/>
-          <w:numId w:val="1012"/>
+          <w:numId w:val="1028"/>
         </w:numPr>
         <w:pStyle w:val="Compact"/>
       </w:pPr>
@@ -1222,18 +2279,18 @@
           <wp:inline>
             <wp:extent cx="3200400" cy="1799495"/>
             <wp:effectExtent b="0" l="0" r="0" t="0"/>
-            <wp:docPr descr="Modo zen." title="" id="43" name="Picture"/>
+            <wp:docPr descr="Modo zen." title="" id="69" name="Picture"/>
             <a:graphic>
               <a:graphicData uri="http://schemas.openxmlformats.org/drawingml/2006/picture">
                 <pic:pic>
                   <pic:nvPicPr>
-                    <pic:cNvPr descr="RMarkdown/Imagens/Modo_zen.png" id="44" name="Picture"/>
+                    <pic:cNvPr descr="RMarkdown/Imagens/Modo_zen.png" id="70" name="Picture"/>
                     <pic:cNvPicPr>
                       <a:picLocks noChangeArrowheads="1" noChangeAspect="1"/>
                     </pic:cNvPicPr>
                   </pic:nvPicPr>
                   <pic:blipFill>
-                    <a:blip r:embed="rId42"/>
+                    <a:blip r:embed="rId68"/>
                     <a:stretch>
                       <a:fillRect/>
                     </a:stretch>
@@ -1268,8 +2325,8 @@
         <w:t xml:space="preserve">Modo zen.</w:t>
       </w:r>
     </w:p>
-    <w:bookmarkEnd w:id="45"/>
-    <w:bookmarkEnd w:id="46"/>
+    <w:bookmarkEnd w:id="71"/>
+    <w:bookmarkEnd w:id="72"/>
     <w:sectPr/>
   </w:body>
 </w:document>
@@ -1489,6 +2546,54 @@
     <w:abstractNumId w:val="991"/>
   </w:num>
   <w:num w:numId="1012">
+    <w:abstractNumId w:val="991"/>
+  </w:num>
+  <w:num w:numId="1013">
+    <w:abstractNumId w:val="991"/>
+  </w:num>
+  <w:num w:numId="1014">
+    <w:abstractNumId w:val="991"/>
+  </w:num>
+  <w:num w:numId="1015">
+    <w:abstractNumId w:val="991"/>
+  </w:num>
+  <w:num w:numId="1016">
+    <w:abstractNumId w:val="991"/>
+  </w:num>
+  <w:num w:numId="1017">
+    <w:abstractNumId w:val="991"/>
+  </w:num>
+  <w:num w:numId="1018">
+    <w:abstractNumId w:val="991"/>
+  </w:num>
+  <w:num w:numId="1019">
+    <w:abstractNumId w:val="991"/>
+  </w:num>
+  <w:num w:numId="1020">
+    <w:abstractNumId w:val="991"/>
+  </w:num>
+  <w:num w:numId="1021">
+    <w:abstractNumId w:val="991"/>
+  </w:num>
+  <w:num w:numId="1022">
+    <w:abstractNumId w:val="991"/>
+  </w:num>
+  <w:num w:numId="1023">
+    <w:abstractNumId w:val="991"/>
+  </w:num>
+  <w:num w:numId="1024">
+    <w:abstractNumId w:val="991"/>
+  </w:num>
+  <w:num w:numId="1025">
+    <w:abstractNumId w:val="991"/>
+  </w:num>
+  <w:num w:numId="1026">
+    <w:abstractNumId w:val="991"/>
+  </w:num>
+  <w:num w:numId="1027">
+    <w:abstractNumId w:val="991"/>
+  </w:num>
+  <w:num w:numId="1028">
     <w:abstractNumId w:val="991"/>
   </w:num>
 </w:numbering>

</xml_diff>

<commit_message>
Panels e status bar
</commit_message>
<xml_diff>
--- a/VS_Code.docx
+++ b/VS_Code.docx
@@ -1394,6 +1394,208 @@
       </w:r>
     </w:p>
     <w:p>
+      <w:pPr>
+        <w:numPr>
+          <w:ilvl w:val="0"/>
+          <w:numId w:val="1017"/>
+        </w:numPr>
+        <w:pStyle w:val="Compact"/>
+      </w:pPr>
+      <w:r>
+        <w:t xml:space="preserve">Side bar:</w:t>
+      </w:r>
+      <w:r>
+        <w:br/>
+      </w:r>
+    </w:p>
+    <w:p>
+      <w:pPr>
+        <w:numPr>
+          <w:ilvl w:val="1"/>
+          <w:numId w:val="1018"/>
+        </w:numPr>
+        <w:pStyle w:val="Compact"/>
+      </w:pPr>
+      <w:r>
+        <w:t xml:space="preserve">Arquivos abertos.</w:t>
+      </w:r>
+      <w:r>
+        <w:br/>
+      </w:r>
+    </w:p>
+    <w:p>
+      <w:pPr>
+        <w:numPr>
+          <w:ilvl w:val="1"/>
+          <w:numId w:val="1018"/>
+        </w:numPr>
+        <w:pStyle w:val="Compact"/>
+      </w:pPr>
+      <w:r>
+        <w:t xml:space="preserve">Árvore do projeto.</w:t>
+      </w:r>
+      <w:r>
+        <w:br/>
+      </w:r>
+      <w:r>
+        <w:t xml:space="preserve">Todos os arquivos que compõem o projeto, ou estão na pasta do projeto.</w:t>
+      </w:r>
+      <w:r>
+        <w:br/>
+      </w:r>
+    </w:p>
+    <w:p>
+      <w:pPr>
+        <w:numPr>
+          <w:ilvl w:val="0"/>
+          <w:numId w:val="1017"/>
+        </w:numPr>
+        <w:pStyle w:val="Compact"/>
+      </w:pPr>
+      <w:r>
+        <w:t xml:space="preserve">Status bar (barra inferior):</w:t>
+      </w:r>
+      <w:r>
+        <w:br/>
+      </w:r>
+    </w:p>
+    <w:p>
+      <w:pPr>
+        <w:numPr>
+          <w:ilvl w:val="1"/>
+          <w:numId w:val="1019"/>
+        </w:numPr>
+        <w:pStyle w:val="Compact"/>
+      </w:pPr>
+      <w:r>
+        <w:t xml:space="preserve">Informa a</w:t>
+      </w:r>
+      <w:r>
+        <w:t xml:space="preserve"> </w:t>
+      </w:r>
+      <w:r>
+        <w:rPr>
+          <w:iCs/>
+          <w:i/>
+        </w:rPr>
+        <w:t xml:space="preserve">branch</w:t>
+      </w:r>
+      <w:r>
+        <w:t xml:space="preserve"> </w:t>
+      </w:r>
+      <w:r>
+        <w:t xml:space="preserve">do controle de versionamento (</w:t>
+      </w:r>
+      <w:r>
+        <w:rPr>
+          <w:iCs/>
+          <w:i/>
+        </w:rPr>
+        <w:t xml:space="preserve">git</w:t>
+      </w:r>
+      <w:r>
+        <w:t xml:space="preserve">/</w:t>
+      </w:r>
+      <w:r>
+        <w:rPr>
+          <w:iCs/>
+          <w:i/>
+        </w:rPr>
+        <w:t xml:space="preserve">github</w:t>
+      </w:r>
+      <w:r>
+        <w:t xml:space="preserve">).</w:t>
+      </w:r>
+      <w:r>
+        <w:br/>
+      </w:r>
+    </w:p>
+    <w:p>
+      <w:pPr>
+        <w:numPr>
+          <w:ilvl w:val="1"/>
+          <w:numId w:val="1019"/>
+        </w:numPr>
+        <w:pStyle w:val="Compact"/>
+      </w:pPr>
+      <w:r>
+        <w:t xml:space="preserve">Botão para sinconizar as alterações no projeto (controle de versionamento).</w:t>
+      </w:r>
+      <w:r>
+        <w:br/>
+      </w:r>
+    </w:p>
+    <w:p>
+      <w:pPr>
+        <w:numPr>
+          <w:ilvl w:val="1"/>
+          <w:numId w:val="1019"/>
+        </w:numPr>
+        <w:pStyle w:val="Compact"/>
+      </w:pPr>
+      <w:r>
+        <w:t xml:space="preserve">Informações de erros no projeto (</w:t>
+      </w:r>
+      <w:r>
+        <w:rPr>
+          <w:iCs/>
+          <w:i/>
+        </w:rPr>
+        <w:t xml:space="preserve">debug</w:t>
+      </w:r>
+      <w:r>
+        <w:t xml:space="preserve">).</w:t>
+      </w:r>
+      <w:r>
+        <w:br/>
+      </w:r>
+    </w:p>
+    <w:p>
+      <w:pPr>
+        <w:numPr>
+          <w:ilvl w:val="0"/>
+          <w:numId w:val="1017"/>
+        </w:numPr>
+        <w:pStyle w:val="Compact"/>
+      </w:pPr>
+      <w:r>
+        <w:t xml:space="preserve">minimap (lateral direita):</w:t>
+      </w:r>
+      <w:r>
+        <w:br/>
+      </w:r>
+    </w:p>
+    <w:p>
+      <w:pPr>
+        <w:numPr>
+          <w:ilvl w:val="1"/>
+          <w:numId w:val="1020"/>
+        </w:numPr>
+        <w:pStyle w:val="Compact"/>
+      </w:pPr>
+      <w:r>
+        <w:t xml:space="preserve">Resumo visual do código.</w:t>
+      </w:r>
+      <w:r>
+        <w:br/>
+      </w:r>
+    </w:p>
+    <w:p>
+      <w:pPr>
+        <w:numPr>
+          <w:ilvl w:val="1"/>
+          <w:numId w:val="1020"/>
+        </w:numPr>
+        <w:pStyle w:val="Compact"/>
+      </w:pPr>
+      <w:r>
+        <w:t xml:space="preserve">Facilita a navegação pelo código.</w:t>
+      </w:r>
+      <w:r>
+        <w:br/>
+      </w:r>
+    </w:p>
+    <w:p>
       <w:r>
         <w:br w:type="page"/>
       </w:r>
@@ -1441,7 +1643,7 @@
       <w:pPr>
         <w:numPr>
           <w:ilvl w:val="0"/>
-          <w:numId w:val="1017"/>
+          <w:numId w:val="1021"/>
         </w:numPr>
         <w:pStyle w:val="Compact"/>
       </w:pPr>
@@ -1484,7 +1686,7 @@
       <w:pPr>
         <w:numPr>
           <w:ilvl w:val="0"/>
-          <w:numId w:val="1018"/>
+          <w:numId w:val="1022"/>
         </w:numPr>
         <w:pStyle w:val="Compact"/>
       </w:pPr>
@@ -1549,7 +1751,7 @@
       <w:pPr>
         <w:numPr>
           <w:ilvl w:val="0"/>
-          <w:numId w:val="1019"/>
+          <w:numId w:val="1023"/>
         </w:numPr>
         <w:pStyle w:val="Compact"/>
       </w:pPr>
@@ -1614,7 +1816,7 @@
       <w:pPr>
         <w:numPr>
           <w:ilvl w:val="0"/>
-          <w:numId w:val="1020"/>
+          <w:numId w:val="1024"/>
         </w:numPr>
         <w:pStyle w:val="Compact"/>
       </w:pPr>
@@ -1667,7 +1869,7 @@
       <w:pPr>
         <w:numPr>
           <w:ilvl w:val="0"/>
-          <w:numId w:val="1021"/>
+          <w:numId w:val="1025"/>
         </w:numPr>
       </w:pPr>
       <w:r>
@@ -1706,7 +1908,7 @@
       <w:pPr>
         <w:numPr>
           <w:ilvl w:val="0"/>
-          <w:numId w:val="1021"/>
+          <w:numId w:val="1025"/>
         </w:numPr>
       </w:pPr>
       <w:r>
@@ -1720,7 +1922,7 @@
       <w:pPr>
         <w:numPr>
           <w:ilvl w:val="1"/>
-          <w:numId w:val="1022"/>
+          <w:numId w:val="1026"/>
         </w:numPr>
         <w:pStyle w:val="Compact"/>
       </w:pPr>
@@ -1735,7 +1937,7 @@
       <w:pPr>
         <w:numPr>
           <w:ilvl w:val="1"/>
-          <w:numId w:val="1022"/>
+          <w:numId w:val="1026"/>
         </w:numPr>
         <w:pStyle w:val="Compact"/>
       </w:pPr>
@@ -1750,7 +1952,7 @@
       <w:pPr>
         <w:numPr>
           <w:ilvl w:val="1"/>
-          <w:numId w:val="1022"/>
+          <w:numId w:val="1026"/>
         </w:numPr>
         <w:pStyle w:val="Compact"/>
       </w:pPr>
@@ -1765,7 +1967,7 @@
       <w:pPr>
         <w:numPr>
           <w:ilvl w:val="1"/>
-          <w:numId w:val="1022"/>
+          <w:numId w:val="1026"/>
         </w:numPr>
         <w:pStyle w:val="Compact"/>
       </w:pPr>
@@ -1804,7 +2006,7 @@
       <w:pPr>
         <w:numPr>
           <w:ilvl w:val="0"/>
-          <w:numId w:val="1023"/>
+          <w:numId w:val="1027"/>
         </w:numPr>
         <w:pStyle w:val="Compact"/>
       </w:pPr>
@@ -1847,7 +2049,7 @@
       <w:pPr>
         <w:numPr>
           <w:ilvl w:val="0"/>
-          <w:numId w:val="1024"/>
+          <w:numId w:val="1028"/>
         </w:numPr>
       </w:pPr>
       <w:r>
@@ -1869,7 +2071,7 @@
       <w:pPr>
         <w:numPr>
           <w:ilvl w:val="0"/>
-          <w:numId w:val="1024"/>
+          <w:numId w:val="1028"/>
         </w:numPr>
       </w:pPr>
       <w:r>
@@ -1902,7 +2104,7 @@
       <w:pPr>
         <w:numPr>
           <w:ilvl w:val="0"/>
-          <w:numId w:val="1025"/>
+          <w:numId w:val="1029"/>
         </w:numPr>
         <w:pStyle w:val="Compact"/>
       </w:pPr>
@@ -1914,7 +2116,7 @@
       <w:pPr>
         <w:numPr>
           <w:ilvl w:val="1"/>
-          <w:numId w:val="1026"/>
+          <w:numId w:val="1030"/>
         </w:numPr>
         <w:pStyle w:val="Compact"/>
       </w:pPr>
@@ -1929,7 +2131,7 @@
       <w:pPr>
         <w:numPr>
           <w:ilvl w:val="1"/>
-          <w:numId w:val="1026"/>
+          <w:numId w:val="1030"/>
         </w:numPr>
         <w:pStyle w:val="Compact"/>
       </w:pPr>
@@ -1957,7 +2159,7 @@
       <w:pPr>
         <w:numPr>
           <w:ilvl w:val="0"/>
-          <w:numId w:val="1025"/>
+          <w:numId w:val="1029"/>
         </w:numPr>
         <w:pStyle w:val="Compact"/>
       </w:pPr>
@@ -2136,7 +2338,7 @@
       <w:pPr>
         <w:numPr>
           <w:ilvl w:val="0"/>
-          <w:numId w:val="1027"/>
+          <w:numId w:val="1031"/>
         </w:numPr>
       </w:pPr>
       <w:r>
@@ -2175,7 +2377,7 @@
       <w:pPr>
         <w:numPr>
           <w:ilvl w:val="0"/>
-          <w:numId w:val="1027"/>
+          <w:numId w:val="1031"/>
         </w:numPr>
       </w:pPr>
       <w:r>
@@ -2198,7 +2400,7 @@
       <w:pPr>
         <w:numPr>
           <w:ilvl w:val="0"/>
-          <w:numId w:val="1027"/>
+          <w:numId w:val="1031"/>
         </w:numPr>
       </w:pPr>
       <w:r>
@@ -2250,7 +2452,7 @@
       <w:pPr>
         <w:numPr>
           <w:ilvl w:val="0"/>
-          <w:numId w:val="1028"/>
+          <w:numId w:val="1032"/>
         </w:numPr>
         <w:pStyle w:val="Compact"/>
       </w:pPr>
@@ -2594,6 +2796,18 @@
     <w:abstractNumId w:val="991"/>
   </w:num>
   <w:num w:numId="1028">
+    <w:abstractNumId w:val="991"/>
+  </w:num>
+  <w:num w:numId="1029">
+    <w:abstractNumId w:val="991"/>
+  </w:num>
+  <w:num w:numId="1030">
+    <w:abstractNumId w:val="991"/>
+  </w:num>
+  <w:num w:numId="1031">
+    <w:abstractNumId w:val="991"/>
+  </w:num>
+  <w:num w:numId="1032">
     <w:abstractNumId w:val="991"/>
   </w:num>
 </w:numbering>

</xml_diff>

<commit_message>
Barra de navegação principal
</commit_message>
<xml_diff>
--- a/VS_Code.docx
+++ b/VS_Code.docx
@@ -734,7 +734,7 @@
         <w:t xml:space="preserve">VS Code</w:t>
       </w:r>
     </w:p>
-    <w:bookmarkStart w:id="35" w:name="barra-de-navegação-principal"/>
+    <w:bookmarkStart w:id="35" w:name="X359b66bebf6d5a4d4a60a4b3eee528a4df66346"/>
     <w:p>
       <w:pPr>
         <w:pStyle w:val="Heading3"/>
@@ -749,7 +749,471 @@
         <w:tab/>
       </w:r>
       <w:r>
-        <w:t xml:space="preserve">Barra de navegação principal</w:t>
+        <w:t xml:space="preserve">Barra de navegação principal (barra superior)</w:t>
+      </w:r>
+    </w:p>
+    <w:p>
+      <w:pPr>
+        <w:numPr>
+          <w:ilvl w:val="0"/>
+          <w:numId w:val="1007"/>
+        </w:numPr>
+        <w:pStyle w:val="Compact"/>
+      </w:pPr>
+      <w:r>
+        <w:t xml:space="preserve">Arquivo:</w:t>
+      </w:r>
+      <w:r>
+        <w:br/>
+      </w:r>
+      <w:r>
+        <w:t xml:space="preserve">Controla ações relacionadas aos arquivos.</w:t>
+      </w:r>
+      <w:r>
+        <w:br/>
+      </w:r>
+    </w:p>
+    <w:p>
+      <w:pPr>
+        <w:numPr>
+          <w:ilvl w:val="1"/>
+          <w:numId w:val="1008"/>
+        </w:numPr>
+        <w:pStyle w:val="Compact"/>
+      </w:pPr>
+      <w:r>
+        <w:t xml:space="preserve">Abrir arquivos em branco.</w:t>
+      </w:r>
+      <w:r>
+        <w:br/>
+      </w:r>
+    </w:p>
+    <w:p>
+      <w:pPr>
+        <w:numPr>
+          <w:ilvl w:val="1"/>
+          <w:numId w:val="1008"/>
+        </w:numPr>
+        <w:pStyle w:val="Compact"/>
+      </w:pPr>
+      <w:r>
+        <w:t xml:space="preserve">Abrir arquivos.</w:t>
+      </w:r>
+      <w:r>
+        <w:br/>
+      </w:r>
+    </w:p>
+    <w:p>
+      <w:pPr>
+        <w:numPr>
+          <w:ilvl w:val="1"/>
+          <w:numId w:val="1008"/>
+        </w:numPr>
+        <w:pStyle w:val="Compact"/>
+      </w:pPr>
+      <w:r>
+        <w:t xml:space="preserve">Abrir pastas.</w:t>
+      </w:r>
+      <w:r>
+        <w:br/>
+      </w:r>
+    </w:p>
+    <w:p>
+      <w:pPr>
+        <w:numPr>
+          <w:ilvl w:val="1"/>
+          <w:numId w:val="1008"/>
+        </w:numPr>
+        <w:pStyle w:val="Compact"/>
+      </w:pPr>
+      <w:r>
+        <w:t xml:space="preserve">Arquivos recentes.</w:t>
+      </w:r>
+      <w:r>
+        <w:br/>
+      </w:r>
+    </w:p>
+    <w:p>
+      <w:pPr>
+        <w:numPr>
+          <w:ilvl w:val="1"/>
+          <w:numId w:val="1008"/>
+        </w:numPr>
+        <w:pStyle w:val="Compact"/>
+      </w:pPr>
+      <w:r>
+        <w:t xml:space="preserve">Salvar.</w:t>
+      </w:r>
+      <w:r>
+        <w:br/>
+      </w:r>
+    </w:p>
+    <w:p>
+      <w:pPr>
+        <w:numPr>
+          <w:ilvl w:val="1"/>
+          <w:numId w:val="1008"/>
+        </w:numPr>
+        <w:pStyle w:val="Compact"/>
+      </w:pPr>
+      <w:r>
+        <w:t xml:space="preserve">Salvar como.</w:t>
+      </w:r>
+      <w:r>
+        <w:br/>
+      </w:r>
+    </w:p>
+    <w:p>
+      <w:pPr>
+        <w:numPr>
+          <w:ilvl w:val="1"/>
+          <w:numId w:val="1008"/>
+        </w:numPr>
+        <w:pStyle w:val="Compact"/>
+      </w:pPr>
+      <w:r>
+        <w:t xml:space="preserve">Salvar automático.</w:t>
+      </w:r>
+      <w:r>
+        <w:br/>
+      </w:r>
+    </w:p>
+    <w:p>
+      <w:pPr>
+        <w:numPr>
+          <w:ilvl w:val="0"/>
+          <w:numId w:val="1007"/>
+        </w:numPr>
+        <w:pStyle w:val="Compact"/>
+      </w:pPr>
+      <w:r>
+        <w:t xml:space="preserve">Editar:</w:t>
+      </w:r>
+      <w:r>
+        <w:br/>
+      </w:r>
+      <w:r>
+        <w:t xml:space="preserve">Recursos relacinados com a edição dos arquivos.</w:t>
+      </w:r>
+      <w:r>
+        <w:br/>
+      </w:r>
+    </w:p>
+    <w:p>
+      <w:pPr>
+        <w:numPr>
+          <w:ilvl w:val="1"/>
+          <w:numId w:val="1009"/>
+        </w:numPr>
+        <w:pStyle w:val="Compact"/>
+      </w:pPr>
+      <w:r>
+        <w:t xml:space="preserve">Cortar.</w:t>
+      </w:r>
+      <w:r>
+        <w:br/>
+      </w:r>
+    </w:p>
+    <w:p>
+      <w:pPr>
+        <w:numPr>
+          <w:ilvl w:val="1"/>
+          <w:numId w:val="1009"/>
+        </w:numPr>
+        <w:pStyle w:val="Compact"/>
+      </w:pPr>
+      <w:r>
+        <w:t xml:space="preserve">Copiar.</w:t>
+      </w:r>
+      <w:r>
+        <w:br/>
+      </w:r>
+    </w:p>
+    <w:p>
+      <w:pPr>
+        <w:numPr>
+          <w:ilvl w:val="1"/>
+          <w:numId w:val="1009"/>
+        </w:numPr>
+        <w:pStyle w:val="Compact"/>
+      </w:pPr>
+      <w:r>
+        <w:t xml:space="preserve">Colar.</w:t>
+      </w:r>
+      <w:r>
+        <w:br/>
+      </w:r>
+    </w:p>
+    <w:p>
+      <w:pPr>
+        <w:numPr>
+          <w:ilvl w:val="1"/>
+          <w:numId w:val="1009"/>
+        </w:numPr>
+        <w:pStyle w:val="Compact"/>
+      </w:pPr>
+      <w:r>
+        <w:t xml:space="preserve">Desfazer.</w:t>
+      </w:r>
+      <w:r>
+        <w:br/>
+      </w:r>
+    </w:p>
+    <w:p>
+      <w:pPr>
+        <w:numPr>
+          <w:ilvl w:val="1"/>
+          <w:numId w:val="1009"/>
+        </w:numPr>
+        <w:pStyle w:val="Compact"/>
+      </w:pPr>
+      <w:r>
+        <w:t xml:space="preserve">Refazer.</w:t>
+      </w:r>
+      <w:r>
+        <w:br/>
+      </w:r>
+    </w:p>
+    <w:p>
+      <w:pPr>
+        <w:numPr>
+          <w:ilvl w:val="1"/>
+          <w:numId w:val="1009"/>
+        </w:numPr>
+        <w:pStyle w:val="Compact"/>
+      </w:pPr>
+      <w:r>
+        <w:t xml:space="preserve">Localizar.</w:t>
+      </w:r>
+      <w:r>
+        <w:br/>
+      </w:r>
+    </w:p>
+    <w:p>
+      <w:pPr>
+        <w:numPr>
+          <w:ilvl w:val="1"/>
+          <w:numId w:val="1009"/>
+        </w:numPr>
+        <w:pStyle w:val="Compact"/>
+      </w:pPr>
+      <w:r>
+        <w:t xml:space="preserve">Substituir.</w:t>
+      </w:r>
+      <w:r>
+        <w:br/>
+      </w:r>
+    </w:p>
+    <w:p>
+      <w:pPr>
+        <w:numPr>
+          <w:ilvl w:val="0"/>
+          <w:numId w:val="1007"/>
+        </w:numPr>
+        <w:pStyle w:val="Compact"/>
+      </w:pPr>
+      <w:r>
+        <w:t xml:space="preserve">Seleção:</w:t>
+      </w:r>
+      <w:r>
+        <w:br/>
+      </w:r>
+      <w:r>
+        <w:t xml:space="preserve">Opções de seleção de texto.</w:t>
+      </w:r>
+      <w:r>
+        <w:br/>
+      </w:r>
+    </w:p>
+    <w:p>
+      <w:pPr>
+        <w:numPr>
+          <w:ilvl w:val="1"/>
+          <w:numId w:val="1010"/>
+        </w:numPr>
+        <w:pStyle w:val="Compact"/>
+      </w:pPr>
+      <w:r>
+        <w:t xml:space="preserve">Selecionar tudo.</w:t>
+      </w:r>
+      <w:r>
+        <w:br/>
+      </w:r>
+    </w:p>
+    <w:p>
+      <w:pPr>
+        <w:numPr>
+          <w:ilvl w:val="1"/>
+          <w:numId w:val="1010"/>
+        </w:numPr>
+        <w:pStyle w:val="Compact"/>
+      </w:pPr>
+      <w:r>
+        <w:t xml:space="preserve">Expandir.</w:t>
+      </w:r>
+      <w:r>
+        <w:br/>
+      </w:r>
+    </w:p>
+    <w:p>
+      <w:pPr>
+        <w:numPr>
+          <w:ilvl w:val="1"/>
+          <w:numId w:val="1010"/>
+        </w:numPr>
+        <w:pStyle w:val="Compact"/>
+      </w:pPr>
+      <w:r>
+        <w:t xml:space="preserve">Reduzir.</w:t>
+      </w:r>
+      <w:r>
+        <w:br/>
+      </w:r>
+    </w:p>
+    <w:p>
+      <w:pPr>
+        <w:numPr>
+          <w:ilvl w:val="1"/>
+          <w:numId w:val="1010"/>
+        </w:numPr>
+        <w:pStyle w:val="Compact"/>
+      </w:pPr>
+      <w:r>
+        <w:t xml:space="preserve">Selecionar todas as ocorrências de determinada palavra.</w:t>
+      </w:r>
+      <w:r>
+        <w:br/>
+      </w:r>
+    </w:p>
+    <w:p>
+      <w:r>
+        <w:br w:type="page"/>
+      </w:r>
+    </w:p>
+    <w:p>
+      <w:pPr>
+        <w:numPr>
+          <w:ilvl w:val="0"/>
+          <w:numId w:val="1011"/>
+        </w:numPr>
+      </w:pPr>
+      <w:r>
+        <w:t xml:space="preserve">Ver:</w:t>
+      </w:r>
+      <w:r>
+        <w:br/>
+      </w:r>
+      <w:r>
+        <w:t xml:space="preserve">Altera a view (área util) do</w:t>
+      </w:r>
+      <w:r>
+        <w:t xml:space="preserve"> </w:t>
+      </w:r>
+      <w:r>
+        <w:rPr>
+          <w:bCs/>
+          <w:b/>
+        </w:rPr>
+        <w:t xml:space="preserve">VS Code</w:t>
+      </w:r>
+      <w:r>
+        <w:t xml:space="preserve">.</w:t>
+      </w:r>
+      <w:r>
+        <w:br/>
+      </w:r>
+    </w:p>
+    <w:p>
+      <w:pPr>
+        <w:numPr>
+          <w:ilvl w:val="0"/>
+          <w:numId w:val="1011"/>
+        </w:numPr>
+      </w:pPr>
+      <w:r>
+        <w:t xml:space="preserve">Acessar:</w:t>
+      </w:r>
+      <w:r>
+        <w:br/>
+      </w:r>
+      <w:r>
+        <w:t xml:space="preserve">Ir para algum lugar.</w:t>
+      </w:r>
+      <w:r>
+        <w:br/>
+      </w:r>
+    </w:p>
+    <w:p>
+      <w:pPr>
+        <w:numPr>
+          <w:ilvl w:val="0"/>
+          <w:numId w:val="1011"/>
+        </w:numPr>
+      </w:pPr>
+      <w:r>
+        <w:t xml:space="preserve">Executar:</w:t>
+      </w:r>
+      <w:r>
+        <w:br/>
+      </w:r>
+      <w:r>
+        <w:t xml:space="preserve">Rodar uma aplicação e um debug.</w:t>
+      </w:r>
+      <w:r>
+        <w:br/>
+      </w:r>
+    </w:p>
+    <w:p>
+      <w:pPr>
+        <w:numPr>
+          <w:ilvl w:val="0"/>
+          <w:numId w:val="1011"/>
+        </w:numPr>
+      </w:pPr>
+      <w:r>
+        <w:t xml:space="preserve">Terminal:</w:t>
+      </w:r>
+      <w:r>
+        <w:br/>
+      </w:r>
+      <w:r>
+        <w:t xml:space="preserve">Detalhar os terminais.</w:t>
+      </w:r>
+      <w:r>
+        <w:br/>
+      </w:r>
+    </w:p>
+    <w:p>
+      <w:pPr>
+        <w:numPr>
+          <w:ilvl w:val="0"/>
+          <w:numId w:val="1011"/>
+        </w:numPr>
+      </w:pPr>
+      <w:r>
+        <w:t xml:space="preserve">Ajuda:</w:t>
+      </w:r>
+      <w:r>
+        <w:br/>
+      </w:r>
+      <w:r>
+        <w:t xml:space="preserve">Informações e documentações sobre o editor</w:t>
+      </w:r>
+      <w:r>
+        <w:t xml:space="preserve"> </w:t>
+      </w:r>
+      <w:r>
+        <w:rPr>
+          <w:bCs/>
+          <w:b/>
+        </w:rPr>
+        <w:t xml:space="preserve">VS Code</w:t>
+      </w:r>
+      <w:r>
+        <w:t xml:space="preserve">.</w:t>
+      </w:r>
+      <w:r>
+        <w:br/>
       </w:r>
     </w:p>
     <w:p>
@@ -780,7 +1244,7 @@
       <w:pPr>
         <w:numPr>
           <w:ilvl w:val="0"/>
-          <w:numId w:val="1007"/>
+          <w:numId w:val="1012"/>
         </w:numPr>
         <w:pStyle w:val="Compact"/>
       </w:pPr>
@@ -795,7 +1259,7 @@
       <w:pPr>
         <w:numPr>
           <w:ilvl w:val="1"/>
-          <w:numId w:val="1008"/>
+          <w:numId w:val="1013"/>
         </w:numPr>
         <w:pStyle w:val="Compact"/>
       </w:pPr>
@@ -810,7 +1274,7 @@
       <w:pPr>
         <w:numPr>
           <w:ilvl w:val="1"/>
-          <w:numId w:val="1008"/>
+          <w:numId w:val="1013"/>
         </w:numPr>
         <w:pStyle w:val="Compact"/>
       </w:pPr>
@@ -880,7 +1344,7 @@
       <w:pPr>
         <w:numPr>
           <w:ilvl w:val="0"/>
-          <w:numId w:val="1009"/>
+          <w:numId w:val="1014"/>
         </w:numPr>
         <w:pStyle w:val="Compact"/>
       </w:pPr>
@@ -895,7 +1359,7 @@
       <w:pPr>
         <w:numPr>
           <w:ilvl w:val="1"/>
-          <w:numId w:val="1010"/>
+          <w:numId w:val="1015"/>
         </w:numPr>
         <w:pStyle w:val="Compact"/>
       </w:pPr>
@@ -910,7 +1374,7 @@
       <w:pPr>
         <w:numPr>
           <w:ilvl w:val="1"/>
-          <w:numId w:val="1010"/>
+          <w:numId w:val="1015"/>
         </w:numPr>
         <w:pStyle w:val="Compact"/>
       </w:pPr>
@@ -985,7 +1449,7 @@
       <w:pPr>
         <w:numPr>
           <w:ilvl w:val="0"/>
-          <w:numId w:val="1011"/>
+          <w:numId w:val="1016"/>
         </w:numPr>
         <w:pStyle w:val="Compact"/>
       </w:pPr>
@@ -1020,7 +1484,7 @@
       <w:pPr>
         <w:numPr>
           <w:ilvl w:val="1"/>
-          <w:numId w:val="1012"/>
+          <w:numId w:val="1017"/>
         </w:numPr>
         <w:pStyle w:val="Compact"/>
       </w:pPr>
@@ -1168,7 +1632,7 @@
       <w:pPr>
         <w:numPr>
           <w:ilvl w:val="0"/>
-          <w:numId w:val="1013"/>
+          <w:numId w:val="1018"/>
         </w:numPr>
         <w:pStyle w:val="Compact"/>
       </w:pPr>
@@ -1183,7 +1647,7 @@
       <w:pPr>
         <w:numPr>
           <w:ilvl w:val="1"/>
-          <w:numId w:val="1014"/>
+          <w:numId w:val="1019"/>
         </w:numPr>
         <w:pStyle w:val="Compact"/>
       </w:pPr>
@@ -1198,7 +1662,7 @@
       <w:pPr>
         <w:numPr>
           <w:ilvl w:val="1"/>
-          <w:numId w:val="1014"/>
+          <w:numId w:val="1019"/>
         </w:numPr>
         <w:pStyle w:val="Compact"/>
       </w:pPr>
@@ -1273,7 +1737,7 @@
       <w:pPr>
         <w:numPr>
           <w:ilvl w:val="0"/>
-          <w:numId w:val="1015"/>
+          <w:numId w:val="1020"/>
         </w:numPr>
         <w:pStyle w:val="Compact"/>
       </w:pPr>
@@ -1288,7 +1752,7 @@
       <w:pPr>
         <w:numPr>
           <w:ilvl w:val="1"/>
-          <w:numId w:val="1016"/>
+          <w:numId w:val="1021"/>
         </w:numPr>
         <w:pStyle w:val="Compact"/>
       </w:pPr>
@@ -1303,7 +1767,7 @@
       <w:pPr>
         <w:numPr>
           <w:ilvl w:val="1"/>
-          <w:numId w:val="1016"/>
+          <w:numId w:val="1021"/>
         </w:numPr>
         <w:pStyle w:val="Compact"/>
       </w:pPr>
@@ -1397,7 +1861,7 @@
       <w:pPr>
         <w:numPr>
           <w:ilvl w:val="0"/>
-          <w:numId w:val="1017"/>
+          <w:numId w:val="1022"/>
         </w:numPr>
         <w:pStyle w:val="Compact"/>
       </w:pPr>
@@ -1412,7 +1876,7 @@
       <w:pPr>
         <w:numPr>
           <w:ilvl w:val="1"/>
-          <w:numId w:val="1018"/>
+          <w:numId w:val="1023"/>
         </w:numPr>
         <w:pStyle w:val="Compact"/>
       </w:pPr>
@@ -1427,7 +1891,7 @@
       <w:pPr>
         <w:numPr>
           <w:ilvl w:val="1"/>
-          <w:numId w:val="1018"/>
+          <w:numId w:val="1023"/>
         </w:numPr>
         <w:pStyle w:val="Compact"/>
       </w:pPr>
@@ -1448,7 +1912,7 @@
       <w:pPr>
         <w:numPr>
           <w:ilvl w:val="0"/>
-          <w:numId w:val="1017"/>
+          <w:numId w:val="1022"/>
         </w:numPr>
         <w:pStyle w:val="Compact"/>
       </w:pPr>
@@ -1463,7 +1927,7 @@
       <w:pPr>
         <w:numPr>
           <w:ilvl w:val="1"/>
-          <w:numId w:val="1019"/>
+          <w:numId w:val="1024"/>
         </w:numPr>
         <w:pStyle w:val="Compact"/>
       </w:pPr>
@@ -1514,7 +1978,7 @@
       <w:pPr>
         <w:numPr>
           <w:ilvl w:val="1"/>
-          <w:numId w:val="1019"/>
+          <w:numId w:val="1024"/>
         </w:numPr>
         <w:pStyle w:val="Compact"/>
       </w:pPr>
@@ -1529,7 +1993,7 @@
       <w:pPr>
         <w:numPr>
           <w:ilvl w:val="1"/>
-          <w:numId w:val="1019"/>
+          <w:numId w:val="1024"/>
         </w:numPr>
         <w:pStyle w:val="Compact"/>
       </w:pPr>
@@ -1554,7 +2018,7 @@
       <w:pPr>
         <w:numPr>
           <w:ilvl w:val="0"/>
-          <w:numId w:val="1017"/>
+          <w:numId w:val="1022"/>
         </w:numPr>
         <w:pStyle w:val="Compact"/>
       </w:pPr>
@@ -1569,7 +2033,7 @@
       <w:pPr>
         <w:numPr>
           <w:ilvl w:val="1"/>
-          <w:numId w:val="1020"/>
+          <w:numId w:val="1025"/>
         </w:numPr>
         <w:pStyle w:val="Compact"/>
       </w:pPr>
@@ -1584,7 +2048,7 @@
       <w:pPr>
         <w:numPr>
           <w:ilvl w:val="1"/>
-          <w:numId w:val="1020"/>
+          <w:numId w:val="1025"/>
         </w:numPr>
         <w:pStyle w:val="Compact"/>
       </w:pPr>
@@ -1643,7 +2107,7 @@
       <w:pPr>
         <w:numPr>
           <w:ilvl w:val="0"/>
-          <w:numId w:val="1021"/>
+          <w:numId w:val="1026"/>
         </w:numPr>
         <w:pStyle w:val="Compact"/>
       </w:pPr>
@@ -1686,7 +2150,7 @@
       <w:pPr>
         <w:numPr>
           <w:ilvl w:val="0"/>
-          <w:numId w:val="1022"/>
+          <w:numId w:val="1027"/>
         </w:numPr>
         <w:pStyle w:val="Compact"/>
       </w:pPr>
@@ -1751,7 +2215,7 @@
       <w:pPr>
         <w:numPr>
           <w:ilvl w:val="0"/>
-          <w:numId w:val="1023"/>
+          <w:numId w:val="1028"/>
         </w:numPr>
         <w:pStyle w:val="Compact"/>
       </w:pPr>
@@ -1816,7 +2280,7 @@
       <w:pPr>
         <w:numPr>
           <w:ilvl w:val="0"/>
-          <w:numId w:val="1024"/>
+          <w:numId w:val="1029"/>
         </w:numPr>
         <w:pStyle w:val="Compact"/>
       </w:pPr>
@@ -1869,7 +2333,7 @@
       <w:pPr>
         <w:numPr>
           <w:ilvl w:val="0"/>
-          <w:numId w:val="1025"/>
+          <w:numId w:val="1030"/>
         </w:numPr>
       </w:pPr>
       <w:r>
@@ -1908,7 +2372,7 @@
       <w:pPr>
         <w:numPr>
           <w:ilvl w:val="0"/>
-          <w:numId w:val="1025"/>
+          <w:numId w:val="1030"/>
         </w:numPr>
       </w:pPr>
       <w:r>
@@ -1922,7 +2386,7 @@
       <w:pPr>
         <w:numPr>
           <w:ilvl w:val="1"/>
-          <w:numId w:val="1026"/>
+          <w:numId w:val="1031"/>
         </w:numPr>
         <w:pStyle w:val="Compact"/>
       </w:pPr>
@@ -1937,7 +2401,7 @@
       <w:pPr>
         <w:numPr>
           <w:ilvl w:val="1"/>
-          <w:numId w:val="1026"/>
+          <w:numId w:val="1031"/>
         </w:numPr>
         <w:pStyle w:val="Compact"/>
       </w:pPr>
@@ -1952,7 +2416,7 @@
       <w:pPr>
         <w:numPr>
           <w:ilvl w:val="1"/>
-          <w:numId w:val="1026"/>
+          <w:numId w:val="1031"/>
         </w:numPr>
         <w:pStyle w:val="Compact"/>
       </w:pPr>
@@ -1967,7 +2431,7 @@
       <w:pPr>
         <w:numPr>
           <w:ilvl w:val="1"/>
-          <w:numId w:val="1026"/>
+          <w:numId w:val="1031"/>
         </w:numPr>
         <w:pStyle w:val="Compact"/>
       </w:pPr>
@@ -2006,7 +2470,7 @@
       <w:pPr>
         <w:numPr>
           <w:ilvl w:val="0"/>
-          <w:numId w:val="1027"/>
+          <w:numId w:val="1032"/>
         </w:numPr>
         <w:pStyle w:val="Compact"/>
       </w:pPr>
@@ -2049,7 +2513,7 @@
       <w:pPr>
         <w:numPr>
           <w:ilvl w:val="0"/>
-          <w:numId w:val="1028"/>
+          <w:numId w:val="1033"/>
         </w:numPr>
       </w:pPr>
       <w:r>
@@ -2071,7 +2535,7 @@
       <w:pPr>
         <w:numPr>
           <w:ilvl w:val="0"/>
-          <w:numId w:val="1028"/>
+          <w:numId w:val="1033"/>
         </w:numPr>
       </w:pPr>
       <w:r>
@@ -2104,7 +2568,7 @@
       <w:pPr>
         <w:numPr>
           <w:ilvl w:val="0"/>
-          <w:numId w:val="1029"/>
+          <w:numId w:val="1034"/>
         </w:numPr>
         <w:pStyle w:val="Compact"/>
       </w:pPr>
@@ -2116,7 +2580,7 @@
       <w:pPr>
         <w:numPr>
           <w:ilvl w:val="1"/>
-          <w:numId w:val="1030"/>
+          <w:numId w:val="1035"/>
         </w:numPr>
         <w:pStyle w:val="Compact"/>
       </w:pPr>
@@ -2131,7 +2595,7 @@
       <w:pPr>
         <w:numPr>
           <w:ilvl w:val="1"/>
-          <w:numId w:val="1030"/>
+          <w:numId w:val="1035"/>
         </w:numPr>
         <w:pStyle w:val="Compact"/>
       </w:pPr>
@@ -2159,7 +2623,7 @@
       <w:pPr>
         <w:numPr>
           <w:ilvl w:val="0"/>
-          <w:numId w:val="1029"/>
+          <w:numId w:val="1034"/>
         </w:numPr>
         <w:pStyle w:val="Compact"/>
       </w:pPr>
@@ -2338,7 +2802,7 @@
       <w:pPr>
         <w:numPr>
           <w:ilvl w:val="0"/>
-          <w:numId w:val="1031"/>
+          <w:numId w:val="1036"/>
         </w:numPr>
       </w:pPr>
       <w:r>
@@ -2377,7 +2841,7 @@
       <w:pPr>
         <w:numPr>
           <w:ilvl w:val="0"/>
-          <w:numId w:val="1031"/>
+          <w:numId w:val="1036"/>
         </w:numPr>
       </w:pPr>
       <w:r>
@@ -2400,7 +2864,7 @@
       <w:pPr>
         <w:numPr>
           <w:ilvl w:val="0"/>
-          <w:numId w:val="1031"/>
+          <w:numId w:val="1036"/>
         </w:numPr>
       </w:pPr>
       <w:r>
@@ -2452,7 +2916,7 @@
       <w:pPr>
         <w:numPr>
           <w:ilvl w:val="0"/>
-          <w:numId w:val="1032"/>
+          <w:numId w:val="1037"/>
         </w:numPr>
         <w:pStyle w:val="Compact"/>
       </w:pPr>
@@ -2808,6 +3272,21 @@
     <w:abstractNumId w:val="991"/>
   </w:num>
   <w:num w:numId="1032">
+    <w:abstractNumId w:val="991"/>
+  </w:num>
+  <w:num w:numId="1033">
+    <w:abstractNumId w:val="991"/>
+  </w:num>
+  <w:num w:numId="1034">
+    <w:abstractNumId w:val="991"/>
+  </w:num>
+  <w:num w:numId="1035">
+    <w:abstractNumId w:val="991"/>
+  </w:num>
+  <w:num w:numId="1036">
+    <w:abstractNumId w:val="991"/>
+  </w:num>
+  <w:num w:numId="1037">
     <w:abstractNumId w:val="991"/>
   </w:num>
 </w:numbering>

</xml_diff>

<commit_message>
Finalizando atalhos e configurações essenciais
</commit_message>
<xml_diff>
--- a/VS_Code.docx
+++ b/VS_Code.docx
@@ -91,7 +91,7 @@
         <w:pStyle w:val="Date"/>
       </w:pPr>
       <w:r>
-        <w:t xml:space="preserve">06</w:t>
+        <w:t xml:space="preserve">07</w:t>
       </w:r>
       <w:r>
         <w:t xml:space="preserve"> </w:t>
@@ -2067,7 +2067,7 @@
     <w:bookmarkEnd w:id="52"/>
     <w:bookmarkEnd w:id="53"/>
     <w:bookmarkEnd w:id="54"/>
-    <w:bookmarkStart w:id="76" w:name="atalhos-e-configurações-essenciais"/>
+    <w:bookmarkStart w:id="87" w:name="atalhos-e-configurações-essenciais"/>
     <w:p>
       <w:pPr>
         <w:pStyle w:val="Heading1"/>
@@ -3077,6 +3077,102 @@
     </w:p>
     <w:p>
       <w:pPr>
+        <w:numPr>
+          <w:ilvl w:val="0"/>
+          <w:numId w:val="1038"/>
+        </w:numPr>
+      </w:pPr>
+      <w:r>
+        <w:t xml:space="preserve">Outra forma, podemos arrastar o arquivo (da barra lateral a esquerda) para a janela, abrindo assim a opção</w:t>
+      </w:r>
+      <w:r>
+        <w:t xml:space="preserve"> </w:t>
+      </w:r>
+      <w:r>
+        <w:rPr>
+          <w:iCs/>
+          <w:i/>
+        </w:rPr>
+        <w:t xml:space="preserve">side-by-side</w:t>
+      </w:r>
+      <w:r>
+        <w:t xml:space="preserve"> </w:t>
+      </w:r>
+      <w:r>
+        <w:t xml:space="preserve">também.</w:t>
+      </w:r>
+      <w:r>
+        <w:br/>
+      </w:r>
+    </w:p>
+    <w:p>
+      <w:pPr>
+        <w:numPr>
+          <w:ilvl w:val="0"/>
+          <w:numId w:val="1038"/>
+        </w:numPr>
+      </w:pPr>
+      <w:r>
+        <w:t xml:space="preserve">O atalho</w:t>
+      </w:r>
+      <w:r>
+        <w:t xml:space="preserve"> </w:t>
+      </w:r>
+      <w:r>
+        <w:rPr>
+          <w:rStyle w:val="VerbatimChar"/>
+        </w:rPr>
+        <w:t xml:space="preserve">Ctrl + número</w:t>
+      </w:r>
+      <w:r>
+        <w:t xml:space="preserve"> </w:t>
+      </w:r>
+      <w:r>
+        <w:t xml:space="preserve">também abre mais abas laterais (em paralelo)</w:t>
+      </w:r>
+      <w:r>
+        <w:t xml:space="preserve"> </w:t>
+      </w:r>
+      <w:r>
+        <w:rPr>
+          <w:iCs/>
+          <w:i/>
+        </w:rPr>
+        <w:t xml:space="preserve">side-by-side</w:t>
+      </w:r>
+      <w:r>
+        <w:t xml:space="preserve">.</w:t>
+      </w:r>
+      <w:r>
+        <w:br/>
+      </w:r>
+      <w:r>
+        <w:rPr>
+          <w:rStyle w:val="VerbatimChar"/>
+        </w:rPr>
+        <w:t xml:space="preserve">Ctrl + 1</w:t>
+      </w:r>
+      <w:r>
+        <w:br/>
+      </w:r>
+      <w:r>
+        <w:rPr>
+          <w:rStyle w:val="VerbatimChar"/>
+        </w:rPr>
+        <w:t xml:space="preserve">Ctrl + 2</w:t>
+      </w:r>
+      <w:r>
+        <w:br/>
+      </w:r>
+      <w:r>
+        <w:t xml:space="preserve">…</w:t>
+      </w:r>
+      <w:r>
+        <w:br/>
+      </w:r>
+    </w:p>
+    <w:p>
+      <w:pPr>
         <w:pStyle w:val="CaptionedFigure"/>
       </w:pPr>
       <w:r>
@@ -3149,7 +3245,523 @@
       </w:r>
     </w:p>
     <w:bookmarkEnd w:id="75"/>
-    <w:bookmarkEnd w:id="76"/>
+    <w:bookmarkStart w:id="79" w:name="ir-para-um-arquivo-do-projeto"/>
+    <w:p>
+      <w:pPr>
+        <w:pStyle w:val="Heading2"/>
+      </w:pPr>
+      <w:r>
+        <w:rPr>
+          <w:rStyle w:val="SectionNumber"/>
+        </w:rPr>
+        <w:t xml:space="preserve">3.12</w:t>
+      </w:r>
+      <w:r>
+        <w:tab/>
+      </w:r>
+      <w:r>
+        <w:t xml:space="preserve">Ir para um arquivo do projeto</w:t>
+      </w:r>
+    </w:p>
+    <w:p>
+      <w:pPr>
+        <w:numPr>
+          <w:ilvl w:val="0"/>
+          <w:numId w:val="1039"/>
+        </w:numPr>
+      </w:pPr>
+      <w:r>
+        <w:t xml:space="preserve">Existem arquivos referênciados no código, podemos acessa-los sem precisar procurar por eles na pasta do projeto.</w:t>
+      </w:r>
+      <w:r>
+        <w:br/>
+      </w:r>
+    </w:p>
+    <w:p>
+      <w:pPr>
+        <w:numPr>
+          <w:ilvl w:val="0"/>
+          <w:numId w:val="1039"/>
+        </w:numPr>
+      </w:pPr>
+      <w:r>
+        <w:t xml:space="preserve">Atalho:</w:t>
+      </w:r>
+      <w:r>
+        <w:br/>
+      </w:r>
+      <w:r>
+        <w:rPr>
+          <w:rStyle w:val="VerbatimChar"/>
+        </w:rPr>
+        <w:t xml:space="preserve">Ctrl + click no link do arquivo no código</w:t>
+      </w:r>
+      <w:r>
+        <w:br/>
+      </w:r>
+      <w:r>
+        <w:t xml:space="preserve">Esse atalho abre o arquivo direto pelo link contido no código.</w:t>
+      </w:r>
+      <w:r>
+        <w:br/>
+      </w:r>
+    </w:p>
+    <w:p>
+      <w:pPr>
+        <w:pStyle w:val="CaptionedFigure"/>
+      </w:pPr>
+      <w:r>
+        <w:drawing>
+          <wp:inline>
+            <wp:extent cx="3200400" cy="1701098"/>
+            <wp:effectExtent b="0" l="0" r="0" t="0"/>
+            <wp:docPr descr="Acessando um arquivo referênciado no código do projeto." title="" id="77" name="Picture"/>
+            <a:graphic>
+              <a:graphicData uri="http://schemas.openxmlformats.org/drawingml/2006/picture">
+                <pic:pic>
+                  <pic:nvPicPr>
+                    <pic:cNvPr descr="RMarkdown/Imagens/Acesso_arquivo_projeto.png" id="78" name="Picture"/>
+                    <pic:cNvPicPr>
+                      <a:picLocks noChangeArrowheads="1" noChangeAspect="1"/>
+                    </pic:cNvPicPr>
+                  </pic:nvPicPr>
+                  <pic:blipFill>
+                    <a:blip r:embed="rId76"/>
+                    <a:stretch>
+                      <a:fillRect/>
+                    </a:stretch>
+                  </pic:blipFill>
+                  <pic:spPr bwMode="auto">
+                    <a:xfrm>
+                      <a:off x="0" y="0"/>
+                      <a:ext cx="3200400" cy="1701098"/>
+                    </a:xfrm>
+                    <a:prstGeom prst="rect">
+                      <a:avLst/>
+                    </a:prstGeom>
+                    <a:noFill/>
+                    <a:ln w="9525">
+                      <a:noFill/>
+                      <a:headEnd/>
+                      <a:tailEnd/>
+                    </a:ln>
+                  </pic:spPr>
+                </pic:pic>
+              </a:graphicData>
+            </a:graphic>
+          </wp:inline>
+        </w:drawing>
+      </w:r>
+    </w:p>
+    <w:p>
+      <w:pPr>
+        <w:pStyle w:val="ImageCaption"/>
+      </w:pPr>
+      <w:r>
+        <w:t xml:space="preserve">Acessando um arquivo referênciado no código do projeto.</w:t>
+      </w:r>
+    </w:p>
+    <w:p>
+      <w:r>
+        <w:br w:type="page"/>
+      </w:r>
+    </w:p>
+    <w:bookmarkEnd w:id="79"/>
+    <w:bookmarkStart w:id="80" w:name="fechar-arquivos-de-forma-rápida"/>
+    <w:p>
+      <w:pPr>
+        <w:pStyle w:val="Heading2"/>
+      </w:pPr>
+      <w:r>
+        <w:rPr>
+          <w:rStyle w:val="SectionNumber"/>
+        </w:rPr>
+        <w:t xml:space="preserve">3.13</w:t>
+      </w:r>
+      <w:r>
+        <w:tab/>
+      </w:r>
+      <w:r>
+        <w:t xml:space="preserve">Fechar arquivos de forma rápida</w:t>
+      </w:r>
+    </w:p>
+    <w:p>
+      <w:pPr>
+        <w:numPr>
+          <w:ilvl w:val="0"/>
+          <w:numId w:val="1040"/>
+        </w:numPr>
+      </w:pPr>
+      <w:r>
+        <w:t xml:space="preserve">Para agilizar o processo de fechar uma aba de um arquivo.</w:t>
+      </w:r>
+      <w:r>
+        <w:br/>
+      </w:r>
+    </w:p>
+    <w:p>
+      <w:pPr>
+        <w:numPr>
+          <w:ilvl w:val="0"/>
+          <w:numId w:val="1040"/>
+        </w:numPr>
+      </w:pPr>
+      <w:r>
+        <w:t xml:space="preserve">Atalho:</w:t>
+      </w:r>
+      <w:r>
+        <w:br/>
+      </w:r>
+      <w:r>
+        <w:rPr>
+          <w:rStyle w:val="VerbatimChar"/>
+        </w:rPr>
+        <w:t xml:space="preserve">Ctrl + w</w:t>
+      </w:r>
+      <w:r>
+        <w:br/>
+      </w:r>
+    </w:p>
+    <w:bookmarkEnd w:id="80"/>
+    <w:bookmarkStart w:id="81" w:name="navegação-entre-arquivos"/>
+    <w:p>
+      <w:pPr>
+        <w:pStyle w:val="Heading2"/>
+      </w:pPr>
+      <w:r>
+        <w:rPr>
+          <w:rStyle w:val="SectionNumber"/>
+        </w:rPr>
+        <w:t xml:space="preserve">3.14</w:t>
+      </w:r>
+      <w:r>
+        <w:tab/>
+      </w:r>
+      <w:r>
+        <w:t xml:space="preserve">Navegação entre arquivos</w:t>
+      </w:r>
+    </w:p>
+    <w:p>
+      <w:pPr>
+        <w:numPr>
+          <w:ilvl w:val="0"/>
+          <w:numId w:val="1041"/>
+        </w:numPr>
+      </w:pPr>
+      <w:r>
+        <w:t xml:space="preserve">Podemos trocar entre os arquivos abertos de forma rápida.</w:t>
+      </w:r>
+      <w:r>
+        <w:br/>
+      </w:r>
+    </w:p>
+    <w:p>
+      <w:pPr>
+        <w:numPr>
+          <w:ilvl w:val="0"/>
+          <w:numId w:val="1041"/>
+        </w:numPr>
+      </w:pPr>
+      <w:r>
+        <w:t xml:space="preserve">Atalho:</w:t>
+      </w:r>
+      <w:r>
+        <w:br/>
+      </w:r>
+      <w:r>
+        <w:rPr>
+          <w:rStyle w:val="VerbatimChar"/>
+        </w:rPr>
+        <w:t xml:space="preserve">Ctrl + Tab</w:t>
+      </w:r>
+      <w:r>
+        <w:br/>
+      </w:r>
+    </w:p>
+    <w:bookmarkEnd w:id="81"/>
+    <w:bookmarkStart w:id="82" w:name="reabrir-um-arquivo-recentemente-fechado"/>
+    <w:p>
+      <w:pPr>
+        <w:pStyle w:val="Heading2"/>
+      </w:pPr>
+      <w:r>
+        <w:rPr>
+          <w:rStyle w:val="SectionNumber"/>
+        </w:rPr>
+        <w:t xml:space="preserve">3.15</w:t>
+      </w:r>
+      <w:r>
+        <w:tab/>
+      </w:r>
+      <w:r>
+        <w:t xml:space="preserve">Reabrir um arquivo recentemente fechado</w:t>
+      </w:r>
+    </w:p>
+    <w:p>
+      <w:pPr>
+        <w:numPr>
+          <w:ilvl w:val="0"/>
+          <w:numId w:val="1042"/>
+        </w:numPr>
+      </w:pPr>
+      <w:r>
+        <w:t xml:space="preserve">Podemos reabrir um arquivo que foi recentemente fechado.</w:t>
+      </w:r>
+      <w:r>
+        <w:br/>
+      </w:r>
+    </w:p>
+    <w:p>
+      <w:pPr>
+        <w:numPr>
+          <w:ilvl w:val="0"/>
+          <w:numId w:val="1042"/>
+        </w:numPr>
+      </w:pPr>
+      <w:r>
+        <w:t xml:space="preserve">Atalho:</w:t>
+      </w:r>
+      <w:r>
+        <w:br/>
+      </w:r>
+      <w:r>
+        <w:rPr>
+          <w:rStyle w:val="VerbatimChar"/>
+        </w:rPr>
+        <w:t xml:space="preserve">Ctrl + shift + t</w:t>
+      </w:r>
+      <w:r>
+        <w:br/>
+      </w:r>
+    </w:p>
+    <w:p>
+      <w:r>
+        <w:br w:type="page"/>
+      </w:r>
+    </w:p>
+    <w:bookmarkEnd w:id="82"/>
+    <w:bookmarkStart w:id="86" w:name="verificando-extensões-ativas"/>
+    <w:p>
+      <w:pPr>
+        <w:pStyle w:val="Heading2"/>
+      </w:pPr>
+      <w:r>
+        <w:rPr>
+          <w:rStyle w:val="SectionNumber"/>
+        </w:rPr>
+        <w:t xml:space="preserve">3.16</w:t>
+      </w:r>
+      <w:r>
+        <w:tab/>
+      </w:r>
+      <w:r>
+        <w:t xml:space="preserve">Verificando extensões ativas</w:t>
+      </w:r>
+    </w:p>
+    <w:p>
+      <w:pPr>
+        <w:numPr>
+          <w:ilvl w:val="0"/>
+          <w:numId w:val="1043"/>
+        </w:numPr>
+      </w:pPr>
+      <w:r>
+        <w:t xml:space="preserve">Podemos verificar as extensões ativas no</w:t>
+      </w:r>
+      <w:r>
+        <w:t xml:space="preserve"> </w:t>
+      </w:r>
+      <w:r>
+        <w:rPr>
+          <w:bCs/>
+          <w:b/>
+        </w:rPr>
+        <w:t xml:space="preserve">VS Code</w:t>
+      </w:r>
+      <w:r>
+        <w:t xml:space="preserve">.</w:t>
+      </w:r>
+      <w:r>
+        <w:br/>
+      </w:r>
+    </w:p>
+    <w:p>
+      <w:pPr>
+        <w:numPr>
+          <w:ilvl w:val="0"/>
+          <w:numId w:val="1043"/>
+        </w:numPr>
+      </w:pPr>
+      <w:r>
+        <w:t xml:space="preserve">Ao longo do tempo, muitas extensões ativas podem pesar o</w:t>
+      </w:r>
+      <w:r>
+        <w:t xml:space="preserve"> </w:t>
+      </w:r>
+      <w:r>
+        <w:rPr>
+          <w:bCs/>
+          <w:b/>
+        </w:rPr>
+        <w:t xml:space="preserve">VS Code</w:t>
+      </w:r>
+      <w:r>
+        <w:t xml:space="preserve">. Podemos verificar as extensões que não estão sendo usadas e desinstalar para aliviar o programa.</w:t>
+      </w:r>
+      <w:r>
+        <w:br/>
+      </w:r>
+    </w:p>
+    <w:p>
+      <w:pPr>
+        <w:numPr>
+          <w:ilvl w:val="0"/>
+          <w:numId w:val="1043"/>
+        </w:numPr>
+      </w:pPr>
+      <w:r>
+        <w:t xml:space="preserve">Comando para verificar as extensões ativas:</w:t>
+      </w:r>
+      <w:r>
+        <w:br/>
+      </w:r>
+      <w:r>
+        <w:rPr>
+          <w:rStyle w:val="VerbatimChar"/>
+        </w:rPr>
+        <w:t xml:space="preserve">Ctrl + shift + p</w:t>
+      </w:r>
+      <w:r>
+        <w:br/>
+      </w:r>
+      <w:r>
+        <w:t xml:space="preserve">Escrever o comando:</w:t>
+      </w:r>
+      <w:r>
+        <w:t xml:space="preserve"> </w:t>
+      </w:r>
+      <w:r>
+        <w:rPr>
+          <w:rStyle w:val="VerbatimChar"/>
+        </w:rPr>
+        <w:t xml:space="preserve">show running extensions</w:t>
+      </w:r>
+      <w:r>
+        <w:br/>
+      </w:r>
+      <w:r>
+        <w:t xml:space="preserve">Abre um lista com todas as extensões ativas no momento.</w:t>
+      </w:r>
+      <w:r>
+        <w:br/>
+      </w:r>
+    </w:p>
+    <w:p>
+      <w:pPr>
+        <w:numPr>
+          <w:ilvl w:val="0"/>
+          <w:numId w:val="1043"/>
+        </w:numPr>
+      </w:pPr>
+      <w:r>
+        <w:t xml:space="preserve">Para desinstalar uma extensão:</w:t>
+      </w:r>
+      <w:r>
+        <w:br/>
+      </w:r>
+      <w:r>
+        <w:t xml:space="preserve">Basta ir na Activity Bar (barra lateral a esquerda), na opção extensões, procurar pela extensão em instalado e clickar em desinstalar a extensão.</w:t>
+      </w:r>
+      <w:r>
+        <w:br/>
+      </w:r>
+    </w:p>
+    <w:p>
+      <w:pPr>
+        <w:pStyle w:val="CaptionedFigure"/>
+      </w:pPr>
+      <w:r>
+        <w:drawing>
+          <wp:inline>
+            <wp:extent cx="3200400" cy="1696095"/>
+            <wp:effectExtent b="0" l="0" r="0" t="0"/>
+            <wp:docPr descr="Desinstalando uma extensão." title="" id="84" name="Picture"/>
+            <a:graphic>
+              <a:graphicData uri="http://schemas.openxmlformats.org/drawingml/2006/picture">
+                <pic:pic>
+                  <pic:nvPicPr>
+                    <pic:cNvPr descr="RMarkdown/Imagens/Desinstalar_extensao.png" id="85" name="Picture"/>
+                    <pic:cNvPicPr>
+                      <a:picLocks noChangeArrowheads="1" noChangeAspect="1"/>
+                    </pic:cNvPicPr>
+                  </pic:nvPicPr>
+                  <pic:blipFill>
+                    <a:blip r:embed="rId83"/>
+                    <a:stretch>
+                      <a:fillRect/>
+                    </a:stretch>
+                  </pic:blipFill>
+                  <pic:spPr bwMode="auto">
+                    <a:xfrm>
+                      <a:off x="0" y="0"/>
+                      <a:ext cx="3200400" cy="1696095"/>
+                    </a:xfrm>
+                    <a:prstGeom prst="rect">
+                      <a:avLst/>
+                    </a:prstGeom>
+                    <a:noFill/>
+                    <a:ln w="9525">
+                      <a:noFill/>
+                      <a:headEnd/>
+                      <a:tailEnd/>
+                    </a:ln>
+                  </pic:spPr>
+                </pic:pic>
+              </a:graphicData>
+            </a:graphic>
+          </wp:inline>
+        </w:drawing>
+      </w:r>
+    </w:p>
+    <w:p>
+      <w:pPr>
+        <w:pStyle w:val="ImageCaption"/>
+      </w:pPr>
+      <w:r>
+        <w:t xml:space="preserve">Desinstalando uma extensão.</w:t>
+      </w:r>
+    </w:p>
+    <w:p>
+      <w:r>
+        <w:br w:type="page"/>
+      </w:r>
+    </w:p>
+    <w:bookmarkEnd w:id="86"/>
+    <w:bookmarkEnd w:id="87"/>
+    <w:bookmarkStart w:id="88" w:name="atalhos-avançados-e-hacks-para-edição"/>
+    <w:p>
+      <w:pPr>
+        <w:pStyle w:val="Heading1"/>
+      </w:pPr>
+      <w:r>
+        <w:rPr>
+          <w:rStyle w:val="SectionNumber"/>
+        </w:rPr>
+        <w:t xml:space="preserve">4</w:t>
+      </w:r>
+      <w:r>
+        <w:tab/>
+      </w:r>
+      <w:r>
+        <w:t xml:space="preserve">ATALHOS AVANÇADOS E HACKS PARA EDIÇÃO</w:t>
+      </w:r>
+    </w:p>
+    <w:p>
+      <w:r>
+        <w:br w:type="page"/>
+      </w:r>
+    </w:p>
+    <w:bookmarkEnd w:id="88"/>
     <w:sectPr/>
   </w:body>
 </w:document>
@@ -3447,6 +4059,21 @@
     <w:abstractNumId w:val="991"/>
   </w:num>
   <w:num w:numId="1038">
+    <w:abstractNumId w:val="991"/>
+  </w:num>
+  <w:num w:numId="1039">
+    <w:abstractNumId w:val="991"/>
+  </w:num>
+  <w:num w:numId="1040">
+    <w:abstractNumId w:val="991"/>
+  </w:num>
+  <w:num w:numId="1041">
+    <w:abstractNumId w:val="991"/>
+  </w:num>
+  <w:num w:numId="1042">
+    <w:abstractNumId w:val="991"/>
+  </w:num>
+  <w:num w:numId="1043">
     <w:abstractNumId w:val="991"/>
   </w:num>
 </w:numbering>

</xml_diff>